<commit_message>
management modulemanagement module requirement analysis first version +image files +alireza's comments added
git-svn-id: svn://localhost@18 f1514e4e-b68a-44c6-9dea-45284c435795
</commit_message>
<xml_diff>
--- a/trunk/doc/Technical/RequirementsAnalysis/Management.docx
+++ b/trunk/doc/Technical/RequirementsAnalysis/Management.docx
@@ -9,7 +9,6 @@
           <w:bottom w:val="single" w:sz="8" w:space="4" w:color="C0504D" w:themeColor="accent2"/>
         </w:pBdr>
         <w:rPr>
-          <w:rFonts w:hint="cs"/>
           <w:bCs/>
           <w:rtl/>
           <w:lang w:bidi="fa-IR"/>
@@ -36,7 +35,6 @@
       <w:pPr>
         <w:pStyle w:val="Heading1"/>
         <w:rPr>
-          <w:rFonts w:hint="cs"/>
           <w:rtl/>
           <w:lang w:bidi="fa-IR"/>
         </w:rPr>
@@ -53,7 +51,6 @@
     <w:p>
       <w:pPr>
         <w:rPr>
-          <w:rFonts w:hint="cs"/>
           <w:rtl/>
           <w:lang w:bidi="fa-IR"/>
         </w:rPr>
@@ -84,7 +81,6 @@
           <w:numId w:val="1"/>
         </w:numPr>
         <w:rPr>
-          <w:rFonts w:hint="cs"/>
           <w:lang w:bidi="fa-IR"/>
         </w:rPr>
       </w:pPr>
@@ -134,7 +130,6 @@
           <w:numId w:val="1"/>
         </w:numPr>
         <w:rPr>
-          <w:rFonts w:hint="cs"/>
           <w:lang w:bidi="fa-IR"/>
         </w:rPr>
       </w:pPr>
@@ -193,7 +188,6 @@
           <w:numId w:val="1"/>
         </w:numPr>
         <w:rPr>
-          <w:rFonts w:hint="cs"/>
           <w:lang w:bidi="fa-IR"/>
         </w:rPr>
       </w:pPr>
@@ -220,7 +214,6 @@
           <w:numId w:val="1"/>
         </w:numPr>
         <w:rPr>
-          <w:rFonts w:hint="cs"/>
           <w:lang w:bidi="fa-IR"/>
         </w:rPr>
       </w:pPr>
@@ -284,7 +277,6 @@
           <w:numId w:val="1"/>
         </w:numPr>
         <w:rPr>
-          <w:rFonts w:hint="cs"/>
           <w:lang w:bidi="fa-IR"/>
         </w:rPr>
       </w:pPr>
@@ -300,7 +292,6 @@
     <w:p>
       <w:pPr>
         <w:rPr>
-          <w:rFonts w:hint="cs"/>
           <w:rtl/>
           <w:lang w:bidi="fa-IR"/>
         </w:rPr>
@@ -340,11 +331,45 @@
         </w:rPr>
         <w:t>وجود داشته باشد که کاربر با استفاده از آن درست بودن موارد وارد شده و برقراری اتصال را بررسی کند.</w:t>
       </w:r>
-    </w:p>
-    <w:p>
-      <w:pPr>
-        <w:rPr>
-          <w:rFonts w:hint="cs"/>
+      <w:r>
+        <w:rPr>
+          <w:rFonts w:hint="cs"/>
+          <w:rtl/>
+          <w:lang w:bidi="fa-IR"/>
+        </w:rPr>
+        <w:t xml:space="preserve"> مهم است که در این بخش از پیام</w:t>
+      </w:r>
+      <w:r>
+        <w:rPr>
+          <w:rFonts w:hint="cs"/>
+          <w:rtl/>
+          <w:lang w:bidi="fa-IR"/>
+        </w:rPr>
+        <w:softHyphen/>
+        <w:t>های خطای پیش</w:t>
+      </w:r>
+      <w:r>
+        <w:rPr>
+          <w:rFonts w:hint="cs"/>
+          <w:rtl/>
+          <w:lang w:bidi="fa-IR"/>
+        </w:rPr>
+        <w:softHyphen/>
+        <w:t>فرض استفاده نشود و پیام خطا به نحو مناسبی به کاربر توضیح دهد که مشکل مربوط به کدام</w:t>
+      </w:r>
+      <w:r>
+        <w:rPr>
+          <w:rFonts w:hint="cs"/>
+          <w:rtl/>
+          <w:lang w:bidi="fa-IR"/>
+        </w:rPr>
+        <w:softHyphen/>
+        <w:t>یک از اقلام وارد شده است.</w:t>
+      </w:r>
+    </w:p>
+    <w:p>
+      <w:pPr>
+        <w:rPr>
           <w:rtl/>
           <w:lang w:bidi="fa-IR"/>
         </w:rPr>
@@ -395,36 +420,8 @@
     </w:p>
     <w:p>
       <w:pPr>
-        <w:rPr>
-          <w:rFonts w:hint="cs"/>
-          <w:rtl/>
-          <w:lang w:bidi="fa-IR"/>
-        </w:rPr>
-      </w:pPr>
-    </w:p>
-    <w:p>
-      <w:pPr>
-        <w:rPr>
-          <w:rFonts w:hint="cs"/>
-          <w:rtl/>
-          <w:lang w:bidi="fa-IR"/>
-        </w:rPr>
-      </w:pPr>
-    </w:p>
-    <w:p>
-      <w:pPr>
-        <w:rPr>
-          <w:rFonts w:hint="cs"/>
-          <w:rtl/>
-          <w:lang w:bidi="fa-IR"/>
-        </w:rPr>
-      </w:pPr>
-    </w:p>
-    <w:p>
-      <w:pPr>
         <w:pStyle w:val="Heading1"/>
         <w:rPr>
-          <w:rFonts w:hint="cs"/>
           <w:rtl/>
           <w:lang w:bidi="fa-IR"/>
         </w:rPr>
@@ -442,8 +439,6 @@
     <w:p>
       <w:pPr>
         <w:rPr>
-          <w:rFonts w:hint="cs"/>
-          <w:rtl/>
           <w:lang w:bidi="fa-IR"/>
         </w:rPr>
       </w:pPr>
@@ -512,8 +507,164 @@
     </w:p>
     <w:p>
       <w:pPr>
-        <w:rPr>
-          <w:rFonts w:hint="cs"/>
+        <w:keepNext/>
+      </w:pPr>
+      <w:r>
+        <w:rPr>
+          <w:noProof/>
+          <w:rtl/>
+        </w:rPr>
+        <w:drawing>
+          <wp:inline distT="0" distB="0" distL="0" distR="0" wp14:anchorId="72A3D3D9" wp14:editId="12031782">
+            <wp:extent cx="5943600" cy="1350645"/>
+            <wp:effectExtent l="0" t="0" r="0" b="1905"/>
+            <wp:docPr id="1" name="Picture 1"/>
+            <wp:cNvGraphicFramePr>
+              <a:graphicFrameLocks xmlns:a="http://schemas.openxmlformats.org/drawingml/2006/main" noChangeAspect="1"/>
+            </wp:cNvGraphicFramePr>
+            <a:graphic xmlns:a="http://schemas.openxmlformats.org/drawingml/2006/main">
+              <a:graphicData uri="http://schemas.openxmlformats.org/drawingml/2006/picture">
+                <pic:pic xmlns:pic="http://schemas.openxmlformats.org/drawingml/2006/picture">
+                  <pic:nvPicPr>
+                    <pic:cNvPr id="0" name="1.gif"/>
+                    <pic:cNvPicPr/>
+                  </pic:nvPicPr>
+                  <pic:blipFill>
+                    <a:blip r:embed="rId10" cstate="print">
+                      <a:extLst>
+                        <a:ext uri="{28A0092B-C50C-407E-A947-70E740481C1C}">
+                          <a14:useLocalDpi xmlns:a14="http://schemas.microsoft.com/office/drawing/2010/main" val="0"/>
+                        </a:ext>
+                      </a:extLst>
+                    </a:blip>
+                    <a:stretch>
+                      <a:fillRect/>
+                    </a:stretch>
+                  </pic:blipFill>
+                  <pic:spPr>
+                    <a:xfrm>
+                      <a:off x="0" y="0"/>
+                      <a:ext cx="5943600" cy="1350645"/>
+                    </a:xfrm>
+                    <a:prstGeom prst="rect">
+                      <a:avLst/>
+                    </a:prstGeom>
+                  </pic:spPr>
+                </pic:pic>
+              </a:graphicData>
+            </a:graphic>
+          </wp:inline>
+        </w:drawing>
+      </w:r>
+    </w:p>
+    <w:p>
+      <w:pPr>
+        <w:pStyle w:val="Caption"/>
+        <w:jc w:val="center"/>
+        <w:rPr>
+          <w:color w:val="C0504D" w:themeColor="accent2"/>
+        </w:rPr>
+      </w:pPr>
+      <w:r>
+        <w:rPr>
+          <w:rFonts w:hint="cs"/>
+          <w:color w:val="C0504D" w:themeColor="accent2"/>
+          <w:rtl/>
+        </w:rPr>
+        <w:t>شکل</w:t>
+      </w:r>
+      <w:r>
+        <w:rPr>
+          <w:color w:val="C0504D" w:themeColor="accent2"/>
+          <w:rtl/>
+        </w:rPr>
+        <w:t xml:space="preserve"> </w:t>
+      </w:r>
+      <w:r>
+        <w:rPr>
+          <w:color w:val="C0504D" w:themeColor="accent2"/>
+          <w:rtl/>
+        </w:rPr>
+        <w:fldChar w:fldCharType="begin"/>
+      </w:r>
+      <w:r>
+        <w:rPr>
+          <w:color w:val="C0504D" w:themeColor="accent2"/>
+          <w:rtl/>
+        </w:rPr>
+        <w:instrText xml:space="preserve"> </w:instrText>
+      </w:r>
+      <w:r>
+        <w:rPr>
+          <w:color w:val="C0504D" w:themeColor="accent2"/>
+        </w:rPr>
+        <w:instrText>SEQ</w:instrText>
+      </w:r>
+      <w:r>
+        <w:rPr>
+          <w:color w:val="C0504D" w:themeColor="accent2"/>
+          <w:rtl/>
+        </w:rPr>
+        <w:instrText xml:space="preserve"> شکل \* </w:instrText>
+      </w:r>
+      <w:r>
+        <w:rPr>
+          <w:color w:val="C0504D" w:themeColor="accent2"/>
+        </w:rPr>
+        <w:instrText>ARABIC</w:instrText>
+      </w:r>
+      <w:r>
+        <w:rPr>
+          <w:color w:val="C0504D" w:themeColor="accent2"/>
+          <w:rtl/>
+        </w:rPr>
+        <w:instrText xml:space="preserve"> </w:instrText>
+      </w:r>
+      <w:r>
+        <w:rPr>
+          <w:color w:val="C0504D" w:themeColor="accent2"/>
+          <w:rtl/>
+        </w:rPr>
+        <w:fldChar w:fldCharType="separate"/>
+      </w:r>
+      <w:r>
+        <w:rPr>
+          <w:noProof/>
+          <w:color w:val="C0504D" w:themeColor="accent2"/>
+          <w:rtl/>
+        </w:rPr>
+        <w:t>1</w:t>
+      </w:r>
+      <w:r>
+        <w:rPr>
+          <w:color w:val="C0504D" w:themeColor="accent2"/>
+          <w:rtl/>
+        </w:rPr>
+        <w:fldChar w:fldCharType="end"/>
+      </w:r>
+      <w:r>
+        <w:rPr>
+          <w:rFonts w:hint="cs"/>
+          <w:color w:val="C0504D" w:themeColor="accent2"/>
+          <w:rtl/>
+          <w:lang w:bidi="fa-IR"/>
+        </w:rPr>
+        <w:t xml:space="preserve"> - جدول نگاشت جدول</w:t>
+      </w:r>
+      <w:r>
+        <w:rPr>
+          <w:rFonts w:hint="cs"/>
+          <w:color w:val="C0504D" w:themeColor="accent2"/>
+          <w:rtl/>
+          <w:lang w:bidi="fa-IR"/>
+        </w:rPr>
+        <w:softHyphen/>
+        <w:t>های پایگاه داده</w:t>
+      </w:r>
+    </w:p>
+    <w:p>
+      <w:pPr>
+        <w:rPr>
           <w:rtl/>
           <w:lang w:bidi="fa-IR"/>
         </w:rPr>
@@ -551,7 +702,46 @@
           <w:lang w:bidi="fa-IR"/>
         </w:rPr>
         <w:softHyphen/>
-        <w:t>افزار وارد شده) دید فعلی از جداول و دیدهای پایگاه داده ارائه شود. برای جداولی که تاکنون نگاشتی برای آن</w:t>
+        <w:t>افزار وارد شده</w:t>
+      </w:r>
+      <w:r>
+        <w:rPr>
+          <w:rtl/>
+          <w:lang w:bidi="fa-IR"/>
+        </w:rPr>
+        <w:softHyphen/>
+      </w:r>
+      <w:r>
+        <w:rPr>
+          <w:rFonts w:hint="cs"/>
+          <w:rtl/>
+          <w:lang w:bidi="fa-IR"/>
+        </w:rPr>
+        <w:t>اند</w:t>
+      </w:r>
+      <w:r>
+        <w:rPr>
+          <w:rFonts w:hint="cs"/>
+          <w:rtl/>
+          <w:lang w:bidi="fa-IR"/>
+        </w:rPr>
+        <w:t xml:space="preserve">) </w:t>
+      </w:r>
+      <w:r>
+        <w:rPr>
+          <w:rFonts w:hint="cs"/>
+          <w:rtl/>
+          <w:lang w:bidi="fa-IR"/>
+        </w:rPr>
+        <w:t>اطلاعات</w:t>
+      </w:r>
+      <w:r>
+        <w:rPr>
+          <w:rFonts w:hint="cs"/>
+          <w:rtl/>
+          <w:lang w:bidi="fa-IR"/>
+        </w:rPr>
+        <w:t xml:space="preserve"> فعلی از جداول و دیدهای پایگاه داده ارائه شود. برای جداولی که تاکنون نگاشتی برای آن</w:t>
       </w:r>
       <w:r>
         <w:rPr>
@@ -575,7 +765,6 @@
     <w:p>
       <w:pPr>
         <w:rPr>
-          <w:rFonts w:hint="cs"/>
           <w:rtl/>
           <w:lang w:bidi="fa-IR"/>
         </w:rPr>
@@ -649,7 +838,6 @@
           <w:numId w:val="3"/>
         </w:numPr>
         <w:rPr>
-          <w:rFonts w:hint="cs"/>
           <w:lang w:bidi="fa-IR"/>
         </w:rPr>
       </w:pPr>
@@ -687,7 +875,6 @@
           <w:numId w:val="3"/>
         </w:numPr>
         <w:rPr>
-          <w:rFonts w:hint="cs"/>
           <w:lang w:bidi="fa-IR"/>
         </w:rPr>
       </w:pPr>
@@ -717,7 +904,6 @@
           <w:numId w:val="3"/>
         </w:numPr>
         <w:rPr>
-          <w:rFonts w:hint="cs"/>
           <w:lang w:bidi="fa-IR"/>
         </w:rPr>
       </w:pPr>
@@ -738,7 +924,6 @@
           <w:numId w:val="3"/>
         </w:numPr>
         <w:rPr>
-          <w:rFonts w:hint="cs"/>
           <w:lang w:bidi="fa-IR"/>
         </w:rPr>
       </w:pPr>
@@ -768,7 +953,6 @@
           <w:numId w:val="3"/>
         </w:numPr>
         <w:rPr>
-          <w:rFonts w:hint="cs"/>
           <w:lang w:bidi="fa-IR"/>
         </w:rPr>
       </w:pPr>
@@ -817,13 +1001,174 @@
           <w:rtl/>
           <w:lang w:bidi="fa-IR"/>
         </w:rPr>
+        <w:lastRenderedPageBreak/>
         <w:t>فعال برای کاربران</w:t>
       </w:r>
     </w:p>
     <w:p>
       <w:pPr>
-        <w:rPr>
-          <w:rFonts w:hint="cs"/>
+        <w:keepNext/>
+      </w:pPr>
+      <w:r>
+        <w:rPr>
+          <w:rFonts w:hint="cs"/>
+          <w:noProof/>
+          <w:rtl/>
+        </w:rPr>
+        <w:drawing>
+          <wp:inline distT="0" distB="0" distL="0" distR="0" wp14:anchorId="29D6EA7A" wp14:editId="34EE0404">
+            <wp:extent cx="5943600" cy="6293485"/>
+            <wp:effectExtent l="0" t="0" r="0" b="0"/>
+            <wp:docPr id="3" name="Picture 3"/>
+            <wp:cNvGraphicFramePr>
+              <a:graphicFrameLocks xmlns:a="http://schemas.openxmlformats.org/drawingml/2006/main" noChangeAspect="1"/>
+            </wp:cNvGraphicFramePr>
+            <a:graphic xmlns:a="http://schemas.openxmlformats.org/drawingml/2006/main">
+              <a:graphicData uri="http://schemas.openxmlformats.org/drawingml/2006/picture">
+                <pic:pic xmlns:pic="http://schemas.openxmlformats.org/drawingml/2006/picture">
+                  <pic:nvPicPr>
+                    <pic:cNvPr id="0" name="2.gif"/>
+                    <pic:cNvPicPr/>
+                  </pic:nvPicPr>
+                  <pic:blipFill>
+                    <a:blip r:embed="rId11" cstate="print">
+                      <a:extLst>
+                        <a:ext uri="{28A0092B-C50C-407E-A947-70E740481C1C}">
+                          <a14:useLocalDpi xmlns:a14="http://schemas.microsoft.com/office/drawing/2010/main" val="0"/>
+                        </a:ext>
+                      </a:extLst>
+                    </a:blip>
+                    <a:stretch>
+                      <a:fillRect/>
+                    </a:stretch>
+                  </pic:blipFill>
+                  <pic:spPr>
+                    <a:xfrm>
+                      <a:off x="0" y="0"/>
+                      <a:ext cx="5943600" cy="6293485"/>
+                    </a:xfrm>
+                    <a:prstGeom prst="rect">
+                      <a:avLst/>
+                    </a:prstGeom>
+                  </pic:spPr>
+                </pic:pic>
+              </a:graphicData>
+            </a:graphic>
+          </wp:inline>
+        </w:drawing>
+      </w:r>
+    </w:p>
+    <w:p>
+      <w:pPr>
+        <w:pStyle w:val="Caption"/>
+        <w:jc w:val="center"/>
+        <w:rPr>
+          <w:rFonts w:hint="cs"/>
+          <w:color w:val="C0504D" w:themeColor="accent2"/>
+          <w:rtl/>
+          <w:lang w:bidi="fa-IR"/>
+        </w:rPr>
+      </w:pPr>
+      <w:r>
+        <w:rPr>
+          <w:rFonts w:hint="cs"/>
+          <w:color w:val="C0504D" w:themeColor="accent2"/>
+          <w:rtl/>
+        </w:rPr>
+        <w:t>شکل</w:t>
+      </w:r>
+      <w:r>
+        <w:rPr>
+          <w:color w:val="C0504D" w:themeColor="accent2"/>
+          <w:rtl/>
+        </w:rPr>
+        <w:t xml:space="preserve"> </w:t>
+      </w:r>
+      <w:r>
+        <w:rPr>
+          <w:color w:val="C0504D" w:themeColor="accent2"/>
+          <w:rtl/>
+        </w:rPr>
+        <w:fldChar w:fldCharType="begin"/>
+      </w:r>
+      <w:r>
+        <w:rPr>
+          <w:color w:val="C0504D" w:themeColor="accent2"/>
+          <w:rtl/>
+        </w:rPr>
+        <w:instrText xml:space="preserve"> </w:instrText>
+      </w:r>
+      <w:r>
+        <w:rPr>
+          <w:color w:val="C0504D" w:themeColor="accent2"/>
+        </w:rPr>
+        <w:instrText>SEQ</w:instrText>
+      </w:r>
+      <w:r>
+        <w:rPr>
+          <w:color w:val="C0504D" w:themeColor="accent2"/>
+          <w:rtl/>
+        </w:rPr>
+        <w:instrText xml:space="preserve"> شکل \* </w:instrText>
+      </w:r>
+      <w:r>
+        <w:rPr>
+          <w:color w:val="C0504D" w:themeColor="accent2"/>
+        </w:rPr>
+        <w:instrText>ARABIC</w:instrText>
+      </w:r>
+      <w:r>
+        <w:rPr>
+          <w:color w:val="C0504D" w:themeColor="accent2"/>
+          <w:rtl/>
+        </w:rPr>
+        <w:instrText xml:space="preserve"> </w:instrText>
+      </w:r>
+      <w:r>
+        <w:rPr>
+          <w:color w:val="C0504D" w:themeColor="accent2"/>
+          <w:rtl/>
+        </w:rPr>
+        <w:fldChar w:fldCharType="separate"/>
+      </w:r>
+      <w:r>
+        <w:rPr>
+          <w:noProof/>
+          <w:color w:val="C0504D" w:themeColor="accent2"/>
+          <w:rtl/>
+        </w:rPr>
+        <w:t>2</w:t>
+      </w:r>
+      <w:r>
+        <w:rPr>
+          <w:color w:val="C0504D" w:themeColor="accent2"/>
+          <w:rtl/>
+        </w:rPr>
+        <w:fldChar w:fldCharType="end"/>
+      </w:r>
+      <w:r>
+        <w:rPr>
+          <w:rFonts w:hint="cs"/>
+          <w:color w:val="C0504D" w:themeColor="accent2"/>
+          <w:rtl/>
+          <w:lang w:bidi="fa-IR"/>
+        </w:rPr>
+        <w:t xml:space="preserve"> - صفحه</w:t>
+      </w:r>
+      <w:r>
+        <w:rPr>
+          <w:rFonts w:hint="cs"/>
+          <w:color w:val="C0504D" w:themeColor="accent2"/>
+          <w:rtl/>
+          <w:lang w:bidi="fa-IR"/>
+        </w:rPr>
+        <w:softHyphen/>
+        <w:t>ی ویرایش نگاشت جداول</w:t>
+      </w:r>
+    </w:p>
+    <w:p>
+      <w:pPr>
+        <w:rPr>
           <w:rtl/>
           <w:lang w:bidi="fa-IR"/>
         </w:rPr>
@@ -872,16 +1217,16 @@
           <w:numId w:val="4"/>
         </w:numPr>
         <w:rPr>
-          <w:rFonts w:hint="cs"/>
-          <w:lang w:bidi="fa-IR"/>
-        </w:rPr>
-      </w:pPr>
-      <w:r>
-        <w:rPr>
-          <w:rFonts w:hint="cs"/>
-          <w:rtl/>
-          <w:lang w:bidi="fa-IR"/>
-        </w:rPr>
+          <w:lang w:bidi="fa-IR"/>
+        </w:rPr>
+      </w:pPr>
+      <w:r>
+        <w:rPr>
+          <w:rFonts w:hint="cs"/>
+          <w:rtl/>
+          <w:lang w:bidi="fa-IR"/>
+        </w:rPr>
+        <w:lastRenderedPageBreak/>
         <w:t xml:space="preserve">نوع: نوع فیلد اطلاعاتی از بین </w:t>
       </w:r>
       <w:commentRangeStart w:id="2"/>
@@ -918,17 +1263,15 @@
           <w:numId w:val="4"/>
         </w:numPr>
         <w:rPr>
-          <w:rFonts w:hint="cs"/>
-          <w:lang w:bidi="fa-IR"/>
-        </w:rPr>
-      </w:pPr>
-      <w:r>
-        <w:rPr>
-          <w:rFonts w:hint="cs"/>
-          <w:rtl/>
-          <w:lang w:bidi="fa-IR"/>
-        </w:rPr>
-        <w:lastRenderedPageBreak/>
+          <w:lang w:bidi="fa-IR"/>
+        </w:rPr>
+      </w:pPr>
+      <w:r>
+        <w:rPr>
+          <w:rFonts w:hint="cs"/>
+          <w:rtl/>
+          <w:lang w:bidi="fa-IR"/>
+        </w:rPr>
         <w:t>فرمت پیش</w:t>
       </w:r>
       <w:r>
@@ -989,7 +1332,6 @@
       <w:pPr>
         <w:pStyle w:val="ListParagraph"/>
         <w:rPr>
-          <w:rFonts w:hint="cs"/>
           <w:rtl/>
           <w:lang w:bidi="fa-IR"/>
         </w:rPr>
@@ -1090,24 +1432,7 @@
           <w:lang w:bidi="fa-IR"/>
         </w:rPr>
         <w:softHyphen/>
-        <w:t>توانند در صورت نیاز فرمت را به نحو دلخواه تغییر دهند یا حتی فرمت را حذف کنند.</w:t>
-      </w:r>
-    </w:p>
-    <w:p>
-      <w:pPr>
-        <w:rPr>
-          <w:rFonts w:hint="cs"/>
-          <w:rtl/>
-          <w:lang w:bidi="fa-IR"/>
-        </w:rPr>
-      </w:pPr>
-      <w:r>
-        <w:rPr>
-          <w:rFonts w:hint="cs"/>
-          <w:rtl/>
-          <w:lang w:bidi="fa-IR"/>
-        </w:rPr>
-        <w:t>همین روال در مورد گزارش</w:t>
+        <w:t>توانند در صورت نیاز فرمت را به نحو دلخواه تغییر دهند یا حتی فرمت را حذف کنند.همین روال در مورد گزارش</w:t>
       </w:r>
       <w:r>
         <w:rPr>
@@ -1158,70 +1483,72 @@
     <w:p>
       <w:pPr>
         <w:rPr>
-          <w:rFonts w:hint="cs"/>
-          <w:rtl/>
-          <w:lang w:bidi="fa-IR"/>
-        </w:rPr>
-      </w:pPr>
-    </w:p>
-    <w:p>
-      <w:pPr>
-        <w:rPr>
-          <w:rFonts w:hint="cs"/>
-          <w:rtl/>
-          <w:lang w:bidi="fa-IR"/>
-        </w:rPr>
-      </w:pPr>
-    </w:p>
-    <w:p>
-      <w:pPr>
-        <w:rPr>
-          <w:rFonts w:hint="cs"/>
-          <w:rtl/>
-          <w:lang w:bidi="fa-IR"/>
-        </w:rPr>
-      </w:pPr>
-    </w:p>
-    <w:p>
-      <w:pPr>
-        <w:rPr>
-          <w:rFonts w:hint="cs"/>
-          <w:rtl/>
-          <w:lang w:bidi="fa-IR"/>
-        </w:rPr>
-      </w:pPr>
-    </w:p>
-    <w:p>
-      <w:pPr>
-        <w:rPr>
-          <w:rFonts w:hint="cs"/>
-          <w:rtl/>
-          <w:lang w:bidi="fa-IR"/>
-        </w:rPr>
-      </w:pPr>
-    </w:p>
-    <w:p>
-      <w:pPr>
-        <w:rPr>
-          <w:rFonts w:hint="cs"/>
-          <w:rtl/>
-          <w:lang w:bidi="fa-IR"/>
-        </w:rPr>
-      </w:pPr>
-    </w:p>
-    <w:p>
-      <w:pPr>
-        <w:rPr>
-          <w:rFonts w:hint="cs"/>
-          <w:rtl/>
-          <w:lang w:bidi="fa-IR"/>
-        </w:rPr>
-      </w:pPr>
-    </w:p>
-    <w:p>
-      <w:pPr>
-        <w:rPr>
-          <w:rFonts w:hint="cs"/>
+          <w:rtl/>
+          <w:lang w:bidi="fa-IR"/>
+        </w:rPr>
+      </w:pPr>
+      <w:r>
+        <w:rPr>
+          <w:rFonts w:hint="cs"/>
+          <w:rtl/>
+          <w:lang w:bidi="fa-IR"/>
+        </w:rPr>
+        <w:t>مشابه بخش مربوط به جدول</w:t>
+      </w:r>
+      <w:r>
+        <w:rPr>
+          <w:rFonts w:hint="cs"/>
+          <w:rtl/>
+          <w:lang w:bidi="fa-IR"/>
+        </w:rPr>
+        <w:softHyphen/>
+        <w:t>ها از روی لیست بالا می</w:t>
+      </w:r>
+      <w:r>
+        <w:rPr>
+          <w:rFonts w:hint="cs"/>
+          <w:rtl/>
+          <w:lang w:bidi="fa-IR"/>
+        </w:rPr>
+        <w:softHyphen/>
+        <w:t>توان هر فیلد را انتخاب کرد و اطلاعات مربوط به نگاشت آن را وارد یا ویرایش نمود.</w:t>
+      </w:r>
+    </w:p>
+    <w:p>
+      <w:pPr>
+        <w:rPr>
+          <w:rtl/>
+          <w:lang w:bidi="fa-IR"/>
+        </w:rPr>
+      </w:pPr>
+    </w:p>
+    <w:p>
+      <w:pPr>
+        <w:rPr>
+          <w:rtl/>
+          <w:lang w:bidi="fa-IR"/>
+        </w:rPr>
+      </w:pPr>
+    </w:p>
+    <w:p>
+      <w:pPr>
+        <w:rPr>
+          <w:rtl/>
+          <w:lang w:bidi="fa-IR"/>
+        </w:rPr>
+      </w:pPr>
+    </w:p>
+    <w:p>
+      <w:pPr>
+        <w:rPr>
+          <w:rtl/>
+          <w:lang w:bidi="fa-IR"/>
+        </w:rPr>
+      </w:pPr>
+    </w:p>
+    <w:p>
+      <w:pPr>
+        <w:rPr>
           <w:rtl/>
           <w:lang w:bidi="fa-IR"/>
         </w:rPr>
@@ -1231,7 +1558,6 @@
       <w:pPr>
         <w:pStyle w:val="Heading1"/>
         <w:rPr>
-          <w:rFonts w:hint="cs"/>
           <w:rtl/>
           <w:lang w:bidi="fa-IR"/>
         </w:rPr>
@@ -1258,7 +1584,6 @@
     <w:p>
       <w:pPr>
         <w:rPr>
-          <w:rFonts w:hint="cs"/>
           <w:rtl/>
           <w:lang w:bidi="fa-IR"/>
         </w:rPr>
@@ -1298,7 +1623,6 @@
           <w:numId w:val="5"/>
         </w:numPr>
         <w:rPr>
-          <w:rFonts w:hint="cs"/>
           <w:lang w:bidi="fa-IR"/>
         </w:rPr>
       </w:pPr>
@@ -1319,7 +1643,6 @@
           <w:numId w:val="5"/>
         </w:numPr>
         <w:rPr>
-          <w:rFonts w:hint="cs"/>
           <w:lang w:bidi="fa-IR"/>
         </w:rPr>
       </w:pPr>
@@ -1355,8 +1678,27 @@
     </w:p>
     <w:p>
       <w:pPr>
-        <w:rPr>
-          <w:rFonts w:hint="cs"/>
+        <w:pStyle w:val="ListParagraph"/>
+        <w:numPr>
+          <w:ilvl w:val="0"/>
+          <w:numId w:val="5"/>
+        </w:numPr>
+        <w:rPr>
+          <w:lang w:bidi="fa-IR"/>
+        </w:rPr>
+      </w:pPr>
+      <w:r>
+        <w:rPr>
+          <w:rFonts w:hint="cs"/>
+          <w:rtl/>
+          <w:lang w:bidi="fa-IR"/>
+        </w:rPr>
+        <w:t>نگاشت درست است</w:t>
+      </w:r>
+    </w:p>
+    <w:p>
+      <w:pPr>
+        <w:rPr>
           <w:rtl/>
           <w:lang w:bidi="fa-IR"/>
         </w:rPr>
@@ -1409,7 +1751,6 @@
     <w:p>
       <w:pPr>
         <w:rPr>
-          <w:rFonts w:hint="cs"/>
           <w:i/>
           <w:rtl/>
           <w:lang w:bidi="fa-IR"/>
@@ -1450,7 +1791,7 @@
           <w:lang w:bidi="fa-IR"/>
         </w:rPr>
         <w:softHyphen/>
-        <w:t>کند، حذف کند. البته بهتر است که برای اطلاع کاربر موارد مشکل</w:t>
+        <w:t>کند، حذف کند. بهتر است که برای اطلاع کاربر موارد مشکل</w:t>
       </w:r>
       <w:r>
         <w:rPr>
@@ -1476,70 +1817,62 @@
     <w:p>
       <w:pPr>
         <w:rPr>
-          <w:rFonts w:hint="cs"/>
-          <w:rtl/>
-          <w:lang w:bidi="fa-IR"/>
-        </w:rPr>
-      </w:pPr>
-    </w:p>
-    <w:p>
-      <w:pPr>
-        <w:rPr>
-          <w:rFonts w:hint="cs"/>
-          <w:rtl/>
-          <w:lang w:bidi="fa-IR"/>
-        </w:rPr>
-      </w:pPr>
-    </w:p>
-    <w:p>
-      <w:pPr>
-        <w:rPr>
-          <w:rFonts w:hint="cs"/>
-          <w:rtl/>
-          <w:lang w:bidi="fa-IR"/>
-        </w:rPr>
-      </w:pPr>
-    </w:p>
-    <w:p>
-      <w:pPr>
-        <w:rPr>
-          <w:rFonts w:hint="cs"/>
-          <w:rtl/>
-          <w:lang w:bidi="fa-IR"/>
-        </w:rPr>
-      </w:pPr>
-    </w:p>
-    <w:p>
-      <w:pPr>
-        <w:rPr>
-          <w:rFonts w:hint="cs"/>
-          <w:rtl/>
-          <w:lang w:bidi="fa-IR"/>
-        </w:rPr>
-      </w:pPr>
-    </w:p>
-    <w:p>
-      <w:pPr>
-        <w:rPr>
-          <w:rFonts w:hint="cs"/>
-          <w:rtl/>
-          <w:lang w:bidi="fa-IR"/>
-        </w:rPr>
-      </w:pPr>
-    </w:p>
-    <w:p>
-      <w:pPr>
-        <w:rPr>
-          <w:rFonts w:hint="cs"/>
-          <w:rtl/>
-          <w:lang w:bidi="fa-IR"/>
-        </w:rPr>
-      </w:pPr>
-    </w:p>
-    <w:p>
-      <w:pPr>
-        <w:rPr>
-          <w:rFonts w:hint="cs"/>
+          <w:rtl/>
+          <w:lang w:bidi="fa-IR"/>
+        </w:rPr>
+      </w:pPr>
+    </w:p>
+    <w:p>
+      <w:pPr>
+        <w:rPr>
+          <w:rtl/>
+          <w:lang w:bidi="fa-IR"/>
+        </w:rPr>
+      </w:pPr>
+    </w:p>
+    <w:p>
+      <w:pPr>
+        <w:rPr>
+          <w:rtl/>
+          <w:lang w:bidi="fa-IR"/>
+        </w:rPr>
+      </w:pPr>
+    </w:p>
+    <w:p>
+      <w:pPr>
+        <w:rPr>
+          <w:rtl/>
+          <w:lang w:bidi="fa-IR"/>
+        </w:rPr>
+      </w:pPr>
+    </w:p>
+    <w:p>
+      <w:pPr>
+        <w:rPr>
+          <w:rtl/>
+          <w:lang w:bidi="fa-IR"/>
+        </w:rPr>
+      </w:pPr>
+    </w:p>
+    <w:p>
+      <w:pPr>
+        <w:rPr>
+          <w:rtl/>
+          <w:lang w:bidi="fa-IR"/>
+        </w:rPr>
+      </w:pPr>
+    </w:p>
+    <w:p>
+      <w:pPr>
+        <w:rPr>
+          <w:rtl/>
+          <w:lang w:bidi="fa-IR"/>
+        </w:rPr>
+      </w:pPr>
+    </w:p>
+    <w:p>
+      <w:pPr>
+        <w:rPr>
           <w:rtl/>
           <w:lang w:bidi="fa-IR"/>
         </w:rPr>
@@ -1549,11 +1882,11 @@
       <w:pPr>
         <w:pStyle w:val="Heading1"/>
         <w:rPr>
-          <w:rFonts w:hint="cs"/>
-          <w:rtl/>
-          <w:lang w:bidi="fa-IR"/>
-        </w:rPr>
-      </w:pPr>
+          <w:rtl/>
+          <w:lang w:bidi="fa-IR"/>
+        </w:rPr>
+      </w:pPr>
+      <w:commentRangeStart w:id="3"/>
       <w:r>
         <w:rPr>
           <w:rFonts w:hint="cs"/>
@@ -1572,10 +1905,23 @@
         <w:softHyphen/>
         <w:t>ها و امنیت سامانه</w:t>
       </w:r>
-    </w:p>
-    <w:p>
-      <w:pPr>
-        <w:rPr>
+      <w:commentRangeEnd w:id="3"/>
+      <w:r>
+        <w:rPr>
+          <w:rStyle w:val="CommentReference"/>
+          <w:rFonts w:asciiTheme="minorHAnsi" w:eastAsiaTheme="minorHAnsi" w:hAnsiTheme="minorHAnsi" w:cs="B Roya"/>
+          <w:b w:val="0"/>
+          <w:bCs w:val="0"/>
+          <w:color w:val="auto"/>
+          <w:rtl/>
+        </w:rPr>
+        <w:commentReference w:id="3"/>
+      </w:r>
+    </w:p>
+    <w:p>
+      <w:pPr>
+        <w:rPr>
+          <w:rFonts w:hint="cs"/>
           <w:rtl/>
           <w:lang w:bidi="fa-IR"/>
         </w:rPr>
@@ -1633,8 +1979,109 @@
         <w:softHyphen/>
         <w:t>های امنیتی را تنظیم نمود.</w:t>
       </w:r>
-      <w:bookmarkStart w:id="3" w:name="_GoBack"/>
-      <w:bookmarkEnd w:id="3"/>
+    </w:p>
+    <w:p>
+      <w:pPr>
+        <w:rPr>
+          <w:rFonts w:hint="cs"/>
+          <w:rtl/>
+          <w:lang w:bidi="fa-IR"/>
+        </w:rPr>
+      </w:pPr>
+      <w:r>
+        <w:rPr>
+          <w:rFonts w:hint="cs"/>
+          <w:rtl/>
+          <w:lang w:bidi="fa-IR"/>
+        </w:rPr>
+        <w:t>به این منظور در یک جدول کاربر لیست گروه</w:t>
+      </w:r>
+      <w:r>
+        <w:rPr>
+          <w:rFonts w:hint="cs"/>
+          <w:rtl/>
+          <w:lang w:bidi="fa-IR"/>
+        </w:rPr>
+        <w:softHyphen/>
+        <w:t>های موجود و در جدول دیگری کاربران را می</w:t>
+      </w:r>
+      <w:r>
+        <w:rPr>
+          <w:rFonts w:hint="cs"/>
+          <w:rtl/>
+          <w:lang w:bidi="fa-IR"/>
+        </w:rPr>
+        <w:softHyphen/>
+        <w:t>بیند. امکان ویرایش اطلاعات یک گروه شامل نام گروه و کاربران عضو گروه با انتخاب گروه وجود دارد. هم</w:t>
+      </w:r>
+      <w:r>
+        <w:rPr>
+          <w:rFonts w:hint="cs"/>
+          <w:rtl/>
+          <w:lang w:bidi="fa-IR"/>
+        </w:rPr>
+        <w:softHyphen/>
+        <w:t>چنین در لیست کاربران می</w:t>
+      </w:r>
+      <w:r>
+        <w:rPr>
+          <w:rFonts w:hint="cs"/>
+          <w:rtl/>
+          <w:lang w:bidi="fa-IR"/>
+        </w:rPr>
+        <w:softHyphen/>
+        <w:t xml:space="preserve">توان کاربر جدیدی را </w:t>
+      </w:r>
+      <w:r>
+        <w:rPr>
+          <w:rFonts w:hint="cs"/>
+          <w:rtl/>
+          <w:lang w:bidi="fa-IR"/>
+        </w:rPr>
+        <w:t>تعریف کرد.</w:t>
+      </w:r>
+    </w:p>
+    <w:p>
+      <w:pPr>
+        <w:rPr>
+          <w:rtl/>
+          <w:lang w:bidi="fa-IR"/>
+        </w:rPr>
+      </w:pPr>
+      <w:r>
+        <w:rPr>
+          <w:rFonts w:hint="cs"/>
+          <w:rtl/>
+          <w:lang w:bidi="fa-IR"/>
+        </w:rPr>
+        <w:t>مدیر برنامه با انتخاب هر گروه یا</w:t>
+      </w:r>
+      <w:r>
+        <w:rPr>
+          <w:rFonts w:hint="cs"/>
+          <w:rtl/>
+          <w:lang w:bidi="fa-IR"/>
+        </w:rPr>
+        <w:t xml:space="preserve"> کاربر می</w:t>
+      </w:r>
+      <w:r>
+        <w:rPr>
+          <w:rFonts w:hint="cs"/>
+          <w:rtl/>
+          <w:lang w:bidi="fa-IR"/>
+        </w:rPr>
+        <w:softHyphen/>
+        <w:t>تواند دسترسی وی بر بخش</w:t>
+      </w:r>
+      <w:r>
+        <w:rPr>
+          <w:rFonts w:hint="cs"/>
+          <w:rtl/>
+          <w:lang w:bidi="fa-IR"/>
+        </w:rPr>
+        <w:softHyphen/>
+        <w:t>های مختلف سامانه را تعیین کند.</w:t>
+      </w:r>
     </w:p>
     <w:sectPr>
       <w:pgSz w:w="12240" w:h="15840"/>
@@ -1653,7 +2100,6 @@
       <w:pPr>
         <w:pStyle w:val="CommentText"/>
         <w:rPr>
-          <w:rFonts w:hint="cs"/>
           <w:rtl/>
         </w:rPr>
       </w:pPr>
@@ -1693,7 +2139,6 @@
       <w:pPr>
         <w:pStyle w:val="CommentText"/>
         <w:rPr>
-          <w:rFonts w:hint="cs"/>
           <w:rtl/>
           <w:lang w:bidi="fa-IR"/>
         </w:rPr>
@@ -1758,6 +2203,28 @@
         <w:softHyphen/>
         <w:t>کنیم.</w:t>
       </w:r>
+    </w:p>
+  </w:comment>
+  <w:comment w:id="3" w:author="caramel" w:date="2012-01-13T19:26:00Z" w:initials="c">
+    <w:p>
+      <w:pPr>
+        <w:pStyle w:val="CommentText"/>
+      </w:pPr>
+      <w:r>
+        <w:rPr>
+          <w:rStyle w:val="CommentReference"/>
+        </w:rPr>
+        <w:annotationRef/>
+      </w:r>
+      <w:r>
+        <w:rPr>
+          <w:rFonts w:hint="cs"/>
+          <w:rtl/>
+        </w:rPr>
+        <w:t>این بخش کلا نیاز به توضیح بیشتر دارد.</w:t>
+      </w:r>
+      <w:bookmarkStart w:id="4" w:name="_GoBack"/>
+      <w:bookmarkEnd w:id="4"/>
     </w:p>
   </w:comment>
 </w:comments>
@@ -1815,7 +2282,6 @@
       <w:pPr>
         <w:pStyle w:val="FootnoteText"/>
         <w:rPr>
-          <w:rFonts w:hint="cs"/>
           <w:rtl/>
           <w:lang w:bidi="fa-IR"/>
         </w:rPr>
@@ -2923,6 +3389,25 @@
       <w:szCs w:val="16"/>
     </w:rPr>
   </w:style>
+  <w:style w:type="paragraph" w:styleId="Caption">
+    <w:name w:val="caption"/>
+    <w:basedOn w:val="Normal"/>
+    <w:next w:val="Normal"/>
+    <w:uiPriority w:val="35"/>
+    <w:unhideWhenUsed/>
+    <w:qFormat/>
+    <w:rsid w:val="00F2181F"/>
+    <w:pPr>
+      <w:spacing w:line="240" w:lineRule="auto"/>
+    </w:pPr>
+    <w:rPr>
+      <w:b/>
+      <w:bCs/>
+      <w:color w:val="4F81BD" w:themeColor="accent1"/>
+      <w:sz w:val="18"/>
+      <w:szCs w:val="18"/>
+    </w:rPr>
+  </w:style>
 </w:styles>
 </file>
 
@@ -3391,6 +3876,25 @@
       <w:rFonts w:ascii="Tahoma" w:hAnsi="Tahoma" w:cs="Tahoma"/>
       <w:sz w:val="16"/>
       <w:szCs w:val="16"/>
+    </w:rPr>
+  </w:style>
+  <w:style w:type="paragraph" w:styleId="Caption">
+    <w:name w:val="caption"/>
+    <w:basedOn w:val="Normal"/>
+    <w:next w:val="Normal"/>
+    <w:uiPriority w:val="35"/>
+    <w:unhideWhenUsed/>
+    <w:qFormat/>
+    <w:rsid w:val="00F2181F"/>
+    <w:pPr>
+      <w:spacing w:line="240" w:lineRule="auto"/>
+    </w:pPr>
+    <w:rPr>
+      <w:b/>
+      <w:bCs/>
+      <w:color w:val="4F81BD" w:themeColor="accent1"/>
+      <w:sz w:val="18"/>
+      <w:szCs w:val="18"/>
     </w:rPr>
   </w:style>
 </w:styles>
@@ -3686,7 +4190,7 @@
 </file>
 
 <file path=customXml/itemProps1.xml><?xml version="1.0" encoding="utf-8"?>
-<ds:datastoreItem xmlns:ds="http://schemas.openxmlformats.org/officeDocument/2006/customXml" ds:itemID="{49919B3E-5600-498E-9D12-B7B524B205DA}">
+<ds:datastoreItem xmlns:ds="http://schemas.openxmlformats.org/officeDocument/2006/customXml" ds:itemID="{3B9C5C3A-9611-4114-9669-74124F68A554}">
   <ds:schemaRefs>
     <ds:schemaRef ds:uri="http://schemas.openxmlformats.org/officeDocument/2006/bibliography"/>
   </ds:schemaRefs>

</xml_diff>

<commit_message>
requirement analysis documents review
git-svn-id: svn://localhost@28 f1514e4e-b68a-44c6-9dea-45284c435795
</commit_message>
<xml_diff>
--- a/trunk/doc/Technical/RequirementsAnalysis/Management.docx
+++ b/trunk/doc/Technical/RequirementsAnalysis/Management.docx
@@ -991,7 +991,6 @@
           <w:numId w:val="3"/>
         </w:numPr>
         <w:rPr>
-          <w:rFonts w:hint="cs"/>
           <w:lang w:bidi="fa-IR"/>
         </w:rPr>
       </w:pPr>
@@ -1063,7 +1062,6 @@
         <w:pStyle w:val="Caption"/>
         <w:jc w:val="center"/>
         <w:rPr>
-          <w:rFonts w:hint="cs"/>
           <w:color w:val="C0504D" w:themeColor="accent2"/>
           <w:rtl/>
           <w:lang w:bidi="fa-IR"/>
@@ -1197,7 +1195,31 @@
           <w:lang w:bidi="fa-IR"/>
         </w:rPr>
         <w:softHyphen/>
-        <w:t>شود در بخش پایین ویرایش نگاشت جدول، فیلدهای جدول نشان داده می</w:t>
+        <w:t xml:space="preserve">شود در بخش پایین ویرایش نگاشت جدول، </w:t>
+      </w:r>
+      <w:commentRangeStart w:id="2"/>
+      <w:r>
+        <w:rPr>
+          <w:rFonts w:hint="cs"/>
+          <w:rtl/>
+          <w:lang w:bidi="fa-IR"/>
+        </w:rPr>
+        <w:t xml:space="preserve">فیلدهای جدول </w:t>
+      </w:r>
+      <w:commentRangeEnd w:id="2"/>
+      <w:r>
+        <w:rPr>
+          <w:rStyle w:val="CommentReference"/>
+        </w:rPr>
+        <w:commentReference w:id="2"/>
+      </w:r>
+      <w:r>
+        <w:rPr>
+          <w:rFonts w:hint="cs"/>
+          <w:rtl/>
+          <w:lang w:bidi="fa-IR"/>
+        </w:rPr>
+        <w:t>نشان داده می</w:t>
       </w:r>
       <w:r>
         <w:rPr>
@@ -1229,7 +1251,7 @@
         <w:lastRenderedPageBreak/>
         <w:t xml:space="preserve">نوع: نوع فیلد اطلاعاتی از بین </w:t>
       </w:r>
-      <w:commentRangeStart w:id="2"/>
+      <w:commentRangeStart w:id="4"/>
       <w:r>
         <w:rPr>
           <w:rFonts w:hint="cs"/>
@@ -1238,13 +1260,13 @@
         </w:rPr>
         <w:t xml:space="preserve">انواع </w:t>
       </w:r>
-      <w:commentRangeEnd w:id="2"/>
+      <w:commentRangeEnd w:id="4"/>
       <w:r>
         <w:rPr>
           <w:rStyle w:val="CommentReference"/>
           <w:rtl/>
         </w:rPr>
-        <w:commentReference w:id="2"/>
+        <w:commentReference w:id="4"/>
       </w:r>
       <w:r>
         <w:rPr>
@@ -1376,7 +1398,6 @@
       <w:pPr>
         <w:pStyle w:val="ListParagraph"/>
         <w:rPr>
-          <w:rFonts w:hint="cs"/>
           <w:rtl/>
           <w:lang w:bidi="fa-IR"/>
         </w:rPr>
@@ -1663,7 +1684,6 @@
           <w:numId w:val="5"/>
         </w:numPr>
         <w:rPr>
-          <w:rFonts w:hint="cs"/>
           <w:lang w:bidi="fa-IR"/>
         </w:rPr>
       </w:pPr>
@@ -1886,7 +1906,7 @@
           <w:lang w:bidi="fa-IR"/>
         </w:rPr>
       </w:pPr>
-      <w:commentRangeStart w:id="3"/>
+      <w:commentRangeStart w:id="5"/>
       <w:r>
         <w:rPr>
           <w:rFonts w:hint="cs"/>
@@ -1905,7 +1925,7 @@
         <w:softHyphen/>
         <w:t>ها و امنیت سامانه</w:t>
       </w:r>
-      <w:commentRangeEnd w:id="3"/>
+      <w:commentRangeEnd w:id="5"/>
       <w:r>
         <w:rPr>
           <w:rStyle w:val="CommentReference"/>
@@ -1915,13 +1935,12 @@
           <w:color w:val="auto"/>
           <w:rtl/>
         </w:rPr>
-        <w:commentReference w:id="3"/>
-      </w:r>
-    </w:p>
-    <w:p>
-      <w:pPr>
-        <w:rPr>
-          <w:rFonts w:hint="cs"/>
+        <w:commentReference w:id="5"/>
+      </w:r>
+    </w:p>
+    <w:p>
+      <w:pPr>
+        <w:rPr>
           <w:rtl/>
           <w:lang w:bidi="fa-IR"/>
         </w:rPr>
@@ -1983,7 +2002,6 @@
     <w:p>
       <w:pPr>
         <w:rPr>
-          <w:rFonts w:hint="cs"/>
           <w:rtl/>
           <w:lang w:bidi="fa-IR"/>
         </w:rPr>
@@ -2177,10 +2195,15 @@
       </w:r>
     </w:p>
   </w:comment>
-  <w:comment w:id="2" w:author="caramel" w:date="2012-01-13T18:10:00Z" w:initials="c">
+  <w:comment w:id="2" w:author="Alireza" w:date="2012-01-14T09:13:00Z" w:initials="A">
     <w:p>
       <w:pPr>
         <w:pStyle w:val="CommentText"/>
+        <w:rPr>
+          <w:rFonts w:hint="cs"/>
+          <w:rtl/>
+          <w:lang w:bidi="fa-IR"/>
+        </w:rPr>
       </w:pPr>
       <w:r>
         <w:rPr>
@@ -2192,6 +2215,52 @@
         <w:rPr>
           <w:rFonts w:hint="cs"/>
           <w:rtl/>
+          <w:lang w:bidi="fa-IR"/>
+        </w:rPr>
+        <w:t xml:space="preserve">بحث فیلدهای </w:t>
+      </w:r>
+      <w:r>
+        <w:rPr>
+          <w:lang w:bidi="fa-IR"/>
+        </w:rPr>
+        <w:t>enum</w:t>
+      </w:r>
+      <w:r>
+        <w:rPr>
+          <w:rFonts w:hint="cs"/>
+          <w:rtl/>
+          <w:lang w:bidi="fa-IR"/>
+        </w:rPr>
+        <w:t xml:space="preserve"> و نحوه</w:t>
+      </w:r>
+      <w:r>
+        <w:rPr>
+          <w:rFonts w:hint="cs"/>
+          <w:rtl/>
+          <w:lang w:bidi="fa-IR"/>
+        </w:rPr>
+        <w:softHyphen/>
+        <w:t>ی تعریفشون چی شد؟</w:t>
+      </w:r>
+      <w:bookmarkStart w:id="3" w:name="_GoBack"/>
+      <w:bookmarkEnd w:id="3"/>
+    </w:p>
+  </w:comment>
+  <w:comment w:id="4" w:author="caramel" w:date="2012-01-13T18:10:00Z" w:initials="c">
+    <w:p>
+      <w:pPr>
+        <w:pStyle w:val="CommentText"/>
+      </w:pPr>
+      <w:r>
+        <w:rPr>
+          <w:rStyle w:val="CommentReference"/>
+        </w:rPr>
+        <w:annotationRef/>
+      </w:r>
+      <w:r>
+        <w:rPr>
+          <w:rFonts w:hint="cs"/>
+          <w:rtl/>
         </w:rPr>
         <w:t>این انواع را باید دقیقا مشخص کنیم که از بین چه مواردی قابل انتخاب هستند و از چه انواعی پشتیبانی می</w:t>
       </w:r>
@@ -2205,7 +2274,7 @@
       </w:r>
     </w:p>
   </w:comment>
-  <w:comment w:id="3" w:author="caramel" w:date="2012-01-13T19:26:00Z" w:initials="c">
+  <w:comment w:id="5" w:author="caramel" w:date="2012-01-13T19:26:00Z" w:initials="c">
     <w:p>
       <w:pPr>
         <w:pStyle w:val="CommentText"/>
@@ -2223,8 +2292,6 @@
         </w:rPr>
         <w:t>این بخش کلا نیاز به توضیح بیشتر دارد.</w:t>
       </w:r>
-      <w:bookmarkStart w:id="4" w:name="_GoBack"/>
-      <w:bookmarkEnd w:id="4"/>
     </w:p>
   </w:comment>
 </w:comments>
@@ -4190,7 +4257,7 @@
 </file>
 
 <file path=customXml/itemProps1.xml><?xml version="1.0" encoding="utf-8"?>
-<ds:datastoreItem xmlns:ds="http://schemas.openxmlformats.org/officeDocument/2006/customXml" ds:itemID="{3B9C5C3A-9611-4114-9669-74124F68A554}">
+<ds:datastoreItem xmlns:ds="http://schemas.openxmlformats.org/officeDocument/2006/customXml" ds:itemID="{1148B25C-EC1D-404F-9403-73149FF76F51}">
   <ds:schemaRefs>
     <ds:schemaRef ds:uri="http://schemas.openxmlformats.org/officeDocument/2006/bibliography"/>
   </ds:schemaRefs>

</xml_diff>

<commit_message>
Management doc modification applied + Management estimation added + TimeSheet 26 Dey
git-svn-id: svn://localhost@45 f1514e4e-b68a-44c6-9dea-45284c435795
</commit_message>
<xml_diff>
--- a/trunk/doc/Technical/RequirementsAnalysis/Management.docx
+++ b/trunk/doc/Technical/RequirementsAnalysis/Management.docx
@@ -1,6 +1,6 @@
 
 <file path=word/document.xml><?xml version="1.0" encoding="utf-8"?>
-<w:document xmlns:wpc="http://schemas.microsoft.com/office/word/2010/wordprocessingCanvas" xmlns:mc="http://schemas.openxmlformats.org/markup-compatibility/2006" xmlns:o="urn:schemas-microsoft-com:office:office" xmlns:r="http://schemas.openxmlformats.org/officeDocument/2006/relationships" xmlns:m="http://schemas.openxmlformats.org/officeDocument/2006/math" xmlns:v="urn:schemas-microsoft-com:vml" xmlns:wp14="http://schemas.microsoft.com/office/word/2010/wordprocessingDrawing" xmlns:wp="http://schemas.openxmlformats.org/drawingml/2006/wordprocessingDrawing" xmlns:w10="urn:schemas-microsoft-com:office:word" xmlns:w="http://schemas.openxmlformats.org/wordprocessingml/2006/main" xmlns:w14="http://schemas.microsoft.com/office/word/2010/wordml" xmlns:wpg="http://schemas.microsoft.com/office/word/2010/wordprocessingGroup" xmlns:wpi="http://schemas.microsoft.com/office/word/2010/wordprocessingInk" xmlns:wne="http://schemas.microsoft.com/office/word/2006/wordml" xmlns:wps="http://schemas.microsoft.com/office/word/2010/wordprocessingShape" mc:Ignorable="w14 wp14">
+<w:document xmlns:ve="http://schemas.openxmlformats.org/markup-compatibility/2006" xmlns:o="urn:schemas-microsoft-com:office:office" xmlns:r="http://schemas.openxmlformats.org/officeDocument/2006/relationships" xmlns:m="http://schemas.openxmlformats.org/officeDocument/2006/math" xmlns:v="urn:schemas-microsoft-com:vml" xmlns:wp="http://schemas.openxmlformats.org/drawingml/2006/wordprocessingDrawing" xmlns:w10="urn:schemas-microsoft-com:office:word" xmlns:w="http://schemas.openxmlformats.org/wordprocessingml/2006/main" xmlns:wne="http://schemas.microsoft.com/office/word/2006/wordml">
   <w:body>
     <w:p>
       <w:pPr>
@@ -29,6 +29,64 @@
           <w:lang w:bidi="fa-IR"/>
         </w:rPr>
         <w:t>EURB</w:t>
+      </w:r>
+    </w:p>
+    <w:p>
+      <w:pPr>
+        <w:pStyle w:val="Heading1"/>
+        <w:rPr>
+          <w:lang w:bidi="fa-IR"/>
+        </w:rPr>
+      </w:pPr>
+      <w:r>
+        <w:rPr>
+          <w:noProof/>
+        </w:rPr>
+        <w:drawing>
+          <wp:inline distT="0" distB="0" distL="0" distR="0">
+            <wp:extent cx="5943600" cy="3820885"/>
+            <wp:effectExtent l="19050" t="0" r="0" b="0"/>
+            <wp:docPr id="5" name="Picture 1" descr="\\psf\Home\Documents\eurbworkspace\EURB\doc\Technical\Design\ERD\EURB-EER.png"/>
+            <wp:cNvGraphicFramePr>
+              <a:graphicFrameLocks xmlns:a="http://schemas.openxmlformats.org/drawingml/2006/main" noChangeAspect="1"/>
+            </wp:cNvGraphicFramePr>
+            <a:graphic xmlns:a="http://schemas.openxmlformats.org/drawingml/2006/main">
+              <a:graphicData uri="http://schemas.openxmlformats.org/drawingml/2006/picture">
+                <pic:pic xmlns:pic="http://schemas.openxmlformats.org/drawingml/2006/picture">
+                  <pic:nvPicPr>
+                    <pic:cNvPr id="0" name="Picture 1" descr="\\psf\Home\Documents\eurbworkspace\EURB\doc\Technical\Design\ERD\EURB-EER.png"/>
+                    <pic:cNvPicPr>
+                      <a:picLocks noChangeAspect="1" noChangeArrowheads="1"/>
+                    </pic:cNvPicPr>
+                  </pic:nvPicPr>
+                  <pic:blipFill>
+                    <a:blip r:embed="rId8" cstate="print"/>
+                    <a:srcRect r="46067" b="53747"/>
+                    <a:stretch>
+                      <a:fillRect/>
+                    </a:stretch>
+                  </pic:blipFill>
+                  <pic:spPr bwMode="auto">
+                    <a:xfrm>
+                      <a:off x="0" y="0"/>
+                      <a:ext cx="5943600" cy="3820885"/>
+                    </a:xfrm>
+                    <a:prstGeom prst="rect">
+                      <a:avLst/>
+                    </a:prstGeom>
+                    <a:noFill/>
+                    <a:ln w="9525">
+                      <a:noFill/>
+                      <a:miter lim="800000"/>
+                      <a:headEnd/>
+                      <a:tailEnd/>
+                    </a:ln>
+                  </pic:spPr>
+                </pic:pic>
+              </a:graphicData>
+            </a:graphic>
+          </wp:inline>
+        </w:drawing>
       </w:r>
     </w:p>
     <w:p>
@@ -217,13 +275,13 @@
           <w:lang w:bidi="fa-IR"/>
         </w:rPr>
       </w:pPr>
-      <w:commentRangeStart w:id="0"/>
-      <w:r>
-        <w:rPr>
-          <w:rFonts w:hint="cs"/>
-          <w:rtl/>
-          <w:lang w:bidi="fa-IR"/>
-        </w:rPr>
+      <w:r>
+        <w:rPr>
+          <w:rFonts w:hint="cs"/>
+          <w:rtl/>
+          <w:lang w:bidi="fa-IR"/>
+        </w:rPr>
+        <w:lastRenderedPageBreak/>
         <w:t>متن پرسش</w:t>
       </w:r>
       <w:r>
@@ -259,14 +317,6 @@
         </w:rPr>
         <w:softHyphen/>
         <w:t>فرض اتصال تست خواهد شد.</w:t>
-      </w:r>
-      <w:commentRangeEnd w:id="0"/>
-      <w:r>
-        <w:rPr>
-          <w:rStyle w:val="CommentReference"/>
-          <w:rtl/>
-        </w:rPr>
-        <w:commentReference w:id="0"/>
       </w:r>
     </w:p>
     <w:p>
@@ -292,6 +342,13 @@
     <w:p>
       <w:pPr>
         <w:rPr>
+          <w:lang w:bidi="fa-IR"/>
+        </w:rPr>
+      </w:pPr>
+    </w:p>
+    <w:p>
+      <w:pPr>
+        <w:rPr>
           <w:rtl/>
           <w:lang w:bidi="fa-IR"/>
         </w:rPr>
@@ -432,8 +489,23 @@
           <w:rtl/>
           <w:lang w:bidi="fa-IR"/>
         </w:rPr>
-        <w:lastRenderedPageBreak/>
-        <w:t>بخش تعریف جداول و دیدها</w:t>
+        <w:t>بخش تعریف</w:t>
+      </w:r>
+      <w:r>
+        <w:rPr>
+          <w:rFonts w:hint="cs"/>
+          <w:rtl/>
+          <w:lang w:bidi="fa-IR"/>
+        </w:rPr>
+        <w:t xml:space="preserve"> نگاشت</w:t>
+      </w:r>
+      <w:r>
+        <w:rPr>
+          <w:rFonts w:hint="cs"/>
+          <w:rtl/>
+          <w:lang w:bidi="fa-IR"/>
+        </w:rPr>
+        <w:t xml:space="preserve"> جداول و دیدها</w:t>
       </w:r>
     </w:p>
     <w:p>
@@ -515,7 +587,7 @@
           <w:rtl/>
         </w:rPr>
         <w:drawing>
-          <wp:inline distT="0" distB="0" distL="0" distR="0" wp14:anchorId="72A3D3D9" wp14:editId="12031782">
+          <wp:inline distT="0" distB="0" distL="0" distR="0">
             <wp:extent cx="5943600" cy="1350645"/>
             <wp:effectExtent l="0" t="0" r="0" b="1905"/>
             <wp:docPr id="1" name="Picture 1"/>
@@ -530,10 +602,10 @@
                     <pic:cNvPicPr/>
                   </pic:nvPicPr>
                   <pic:blipFill>
-                    <a:blip r:embed="rId10" cstate="print">
+                    <a:blip r:embed="rId9" cstate="print">
                       <a:extLst>
                         <a:ext uri="{28A0092B-C50C-407E-A947-70E740481C1C}">
-                          <a14:useLocalDpi xmlns:a14="http://schemas.microsoft.com/office/drawing/2010/main" val="0"/>
+                          <a14:useLocalDpi xmlns="" xmlns:wpc="http://schemas.microsoft.com/office/word/2010/wordprocessingCanvas" xmlns:mc="http://schemas.openxmlformats.org/markup-compatibility/2006" xmlns:o="urn:schemas-microsoft-com:office:office" xmlns:v="urn:schemas-microsoft-com:vml" xmlns:wp14="http://schemas.microsoft.com/office/word/2010/wordprocessingDrawing" xmlns:w10="urn:schemas-microsoft-com:office:word" xmlns:w="http://schemas.openxmlformats.org/wordprocessingml/2006/main" xmlns:w14="http://schemas.microsoft.com/office/word/2010/wordml" xmlns:wpg="http://schemas.microsoft.com/office/word/2010/wordprocessingGroup" xmlns:wpi="http://schemas.microsoft.com/office/word/2010/wordprocessingInk" xmlns:wps="http://schemas.microsoft.com/office/word/2010/wordprocessingShape" xmlns:a14="http://schemas.microsoft.com/office/drawing/2010/main" val="0"/>
                         </a:ext>
                       </a:extLst>
                     </a:blip>
@@ -675,6 +747,7 @@
           <w:rtl/>
           <w:lang w:bidi="fa-IR"/>
         </w:rPr>
+        <w:lastRenderedPageBreak/>
         <w:t>در این</w:t>
       </w:r>
       <w:r>
@@ -775,32 +848,7 @@
           <w:rtl/>
           <w:lang w:bidi="fa-IR"/>
         </w:rPr>
-        <w:t xml:space="preserve">با </w:t>
-      </w:r>
-      <w:commentRangeStart w:id="1"/>
-      <w:r>
-        <w:rPr>
-          <w:rFonts w:hint="cs"/>
-          <w:rtl/>
-          <w:lang w:bidi="fa-IR"/>
-        </w:rPr>
-        <w:t>دوبار کلیک</w:t>
-      </w:r>
-      <w:commentRangeEnd w:id="1"/>
-      <w:r>
-        <w:rPr>
-          <w:rStyle w:val="CommentReference"/>
-          <w:rtl/>
-        </w:rPr>
-        <w:commentReference w:id="1"/>
-      </w:r>
-      <w:r>
-        <w:rPr>
-          <w:rFonts w:hint="cs"/>
-          <w:rtl/>
-          <w:lang w:bidi="fa-IR"/>
-        </w:rPr>
-        <w:t xml:space="preserve"> (یا انتخاب ردیف و زدن دکمه</w:t>
+        <w:t>با دوبار کلیک (یا انتخاب ردیف و زدن دکمه</w:t>
       </w:r>
       <w:r>
         <w:rPr>
@@ -942,7 +990,23 @@
           <w:lang w:bidi="fa-IR"/>
         </w:rPr>
         <w:softHyphen/>
-        <w:t>شود.</w:t>
+        <w:t>شود</w:t>
+      </w:r>
+      <w:r>
+        <w:rPr>
+          <w:rFonts w:hint="cs"/>
+          <w:rtl/>
+          <w:lang w:bidi="fa-IR"/>
+        </w:rPr>
+        <w:t xml:space="preserve"> (این انتخاب توسط سامانه صورت می گیرد)</w:t>
+      </w:r>
+      <w:r>
+        <w:rPr>
+          <w:rFonts w:hint="cs"/>
+          <w:rtl/>
+          <w:lang w:bidi="fa-IR"/>
+        </w:rPr>
+        <w:t>.</w:t>
       </w:r>
     </w:p>
     <w:p>
@@ -1000,22 +1064,22 @@
           <w:rtl/>
           <w:lang w:bidi="fa-IR"/>
         </w:rPr>
+        <w:t>فعال برای کاربران</w:t>
+      </w:r>
+    </w:p>
+    <w:p>
+      <w:pPr>
+        <w:keepNext/>
+      </w:pPr>
+      <w:r>
+        <w:rPr>
+          <w:rFonts w:hint="cs"/>
+          <w:noProof/>
+          <w:rtl/>
+        </w:rPr>
         <w:lastRenderedPageBreak/>
-        <w:t>فعال برای کاربران</w:t>
-      </w:r>
-    </w:p>
-    <w:p>
-      <w:pPr>
-        <w:keepNext/>
-      </w:pPr>
-      <w:r>
-        <w:rPr>
-          <w:rFonts w:hint="cs"/>
-          <w:noProof/>
-          <w:rtl/>
-        </w:rPr>
         <w:drawing>
-          <wp:inline distT="0" distB="0" distL="0" distR="0" wp14:anchorId="29D6EA7A" wp14:editId="34EE0404">
+          <wp:inline distT="0" distB="0" distL="0" distR="0">
             <wp:extent cx="5943600" cy="6293485"/>
             <wp:effectExtent l="0" t="0" r="0" b="0"/>
             <wp:docPr id="3" name="Picture 3"/>
@@ -1030,10 +1094,10 @@
                     <pic:cNvPicPr/>
                   </pic:nvPicPr>
                   <pic:blipFill>
-                    <a:blip r:embed="rId11" cstate="print">
+                    <a:blip r:embed="rId10" cstate="print">
                       <a:extLst>
                         <a:ext uri="{28A0092B-C50C-407E-A947-70E740481C1C}">
-                          <a14:useLocalDpi xmlns:a14="http://schemas.microsoft.com/office/drawing/2010/main" val="0"/>
+                          <a14:useLocalDpi xmlns="" xmlns:wpc="http://schemas.microsoft.com/office/word/2010/wordprocessingCanvas" xmlns:mc="http://schemas.openxmlformats.org/markup-compatibility/2006" xmlns:o="urn:schemas-microsoft-com:office:office" xmlns:v="urn:schemas-microsoft-com:vml" xmlns:wp14="http://schemas.microsoft.com/office/word/2010/wordprocessingDrawing" xmlns:w10="urn:schemas-microsoft-com:office:word" xmlns:w="http://schemas.openxmlformats.org/wordprocessingml/2006/main" xmlns:w14="http://schemas.microsoft.com/office/word/2010/wordml" xmlns:wpg="http://schemas.microsoft.com/office/word/2010/wordprocessingGroup" xmlns:wpi="http://schemas.microsoft.com/office/word/2010/wordprocessingInk" xmlns:wps="http://schemas.microsoft.com/office/word/2010/wordprocessingShape" xmlns:a14="http://schemas.microsoft.com/office/drawing/2010/main" val="0"/>
                         </a:ext>
                       </a:extLst>
                     </a:blip>
@@ -1195,31 +1259,7 @@
           <w:lang w:bidi="fa-IR"/>
         </w:rPr>
         <w:softHyphen/>
-        <w:t xml:space="preserve">شود در بخش پایین ویرایش نگاشت جدول، </w:t>
-      </w:r>
-      <w:commentRangeStart w:id="2"/>
-      <w:r>
-        <w:rPr>
-          <w:rFonts w:hint="cs"/>
-          <w:rtl/>
-          <w:lang w:bidi="fa-IR"/>
-        </w:rPr>
-        <w:t xml:space="preserve">فیلدهای جدول </w:t>
-      </w:r>
-      <w:commentRangeEnd w:id="2"/>
-      <w:r>
-        <w:rPr>
-          <w:rStyle w:val="CommentReference"/>
-        </w:rPr>
-        <w:commentReference w:id="2"/>
-      </w:r>
-      <w:r>
-        <w:rPr>
-          <w:rFonts w:hint="cs"/>
-          <w:rtl/>
-          <w:lang w:bidi="fa-IR"/>
-        </w:rPr>
-        <w:t>نشان داده می</w:t>
+        <w:t>شود در بخش پایین ویرایش نگاشت جدول، فیلدهای جدول نشان داده می</w:t>
       </w:r>
       <w:r>
         <w:rPr>
@@ -1248,33 +1288,7 @@
           <w:rtl/>
           <w:lang w:bidi="fa-IR"/>
         </w:rPr>
-        <w:lastRenderedPageBreak/>
-        <w:t xml:space="preserve">نوع: نوع فیلد اطلاعاتی از بین </w:t>
-      </w:r>
-      <w:commentRangeStart w:id="4"/>
-      <w:r>
-        <w:rPr>
-          <w:rFonts w:hint="cs"/>
-          <w:rtl/>
-          <w:lang w:bidi="fa-IR"/>
-        </w:rPr>
-        <w:t xml:space="preserve">انواع </w:t>
-      </w:r>
-      <w:commentRangeEnd w:id="4"/>
-      <w:r>
-        <w:rPr>
-          <w:rStyle w:val="CommentReference"/>
-          <w:rtl/>
-        </w:rPr>
-        <w:commentReference w:id="4"/>
-      </w:r>
-      <w:r>
-        <w:rPr>
-          <w:rFonts w:hint="cs"/>
-          <w:rtl/>
-          <w:lang w:bidi="fa-IR"/>
-        </w:rPr>
-        <w:t>فیلدها</w:t>
+        <w:t>نوع: نوع فیلد اطلاعاتی از بین انواع فیلدها</w:t>
       </w:r>
     </w:p>
     <w:p>
@@ -1294,6 +1308,7 @@
           <w:rtl/>
           <w:lang w:bidi="fa-IR"/>
         </w:rPr>
+        <w:lastRenderedPageBreak/>
         <w:t>فرمت پیش</w:t>
       </w:r>
       <w:r>
@@ -1398,7 +1413,6 @@
       <w:pPr>
         <w:pStyle w:val="ListParagraph"/>
         <w:rPr>
-          <w:rtl/>
           <w:lang w:bidi="fa-IR"/>
         </w:rPr>
       </w:pPr>
@@ -1500,20 +1514,96 @@
         <w:softHyphen/>
         <w:t>دهی خواهیم داشت.</w:t>
       </w:r>
-    </w:p>
-    <w:p>
-      <w:pPr>
-        <w:rPr>
-          <w:rtl/>
-          <w:lang w:bidi="fa-IR"/>
-        </w:rPr>
-      </w:pPr>
-      <w:r>
-        <w:rPr>
-          <w:rFonts w:hint="cs"/>
-          <w:rtl/>
-          <w:lang w:bidi="fa-IR"/>
-        </w:rPr>
+      <w:r>
+        <w:rPr>
+          <w:lang w:bidi="fa-IR"/>
+        </w:rPr>
+        <w:t xml:space="preserve"> </w:t>
+      </w:r>
+    </w:p>
+    <w:p>
+      <w:pPr>
+        <w:pStyle w:val="ListParagraph"/>
+        <w:numPr>
+          <w:ilvl w:val="0"/>
+          <w:numId w:val="4"/>
+        </w:numPr>
+        <w:rPr>
+          <w:lang w:bidi="fa-IR"/>
+        </w:rPr>
+      </w:pPr>
+      <w:r>
+        <w:rPr>
+          <w:rFonts w:hint="cs"/>
+          <w:rtl/>
+          <w:lang w:bidi="fa-IR"/>
+        </w:rPr>
+        <w:t>تعیین نگاشت مقادیر ستون: در صورتی که ستون مورد نظر در واقع حاوی شناسه‌ای از اطلاعات دیگر باشد (در قالب عدد)، کاربر می‌تواند نگاشت مقادیر ستون را تعیین کند. این تعیین نگاشت به دو صورت قابل انجام است:</w:t>
+      </w:r>
+    </w:p>
+    <w:p>
+      <w:pPr>
+        <w:pStyle w:val="ListParagraph"/>
+        <w:numPr>
+          <w:ilvl w:val="1"/>
+          <w:numId w:val="4"/>
+        </w:numPr>
+        <w:rPr>
+          <w:lang w:bidi="fa-IR"/>
+        </w:rPr>
+      </w:pPr>
+      <w:r>
+        <w:rPr>
+          <w:rFonts w:hint="cs"/>
+          <w:rtl/>
+          <w:lang w:bidi="fa-IR"/>
+        </w:rPr>
+        <w:t>نگاشت ثابت: در صورتی که مفهوم عدد متناظر ضمنی باشد و درون جدول دیگری وجود نداشته باشد، با استفاده از نگاشت ثابت می‌توان عمل کرد. برای مثال در ستون جنسیت ممکن است مقدار صفر برای مرد و مقدار یک برای زن نگهداری شود که این نگاشت مقدار صفر و یک به ترتیب به زن و مرد می‌تواند بصورت ثابت از طریق واسط کاربری صورت گیرد.</w:t>
+      </w:r>
+    </w:p>
+    <w:p>
+      <w:pPr>
+        <w:pStyle w:val="ListParagraph"/>
+        <w:numPr>
+          <w:ilvl w:val="1"/>
+          <w:numId w:val="4"/>
+        </w:numPr>
+        <w:rPr>
+          <w:lang w:bidi="fa-IR"/>
+        </w:rPr>
+      </w:pPr>
+      <w:r>
+        <w:rPr>
+          <w:rFonts w:hint="cs"/>
+          <w:rtl/>
+          <w:lang w:bidi="fa-IR"/>
+        </w:rPr>
+        <w:t>نگاشت جدولی: در صورتی که مقدار ستون، شناسه‌ای از مقدار معادل متنی آن در جدول دیگری باشد، کاربر می‌تواند با تعیین جدول هدف، ستون شناسه و ستون مقدار معادل، این نگاشت را انجام دهد.</w:t>
+      </w:r>
+    </w:p>
+    <w:p>
+      <w:pPr>
+        <w:pStyle w:val="ListParagraph"/>
+        <w:rPr>
+          <w:rtl/>
+          <w:lang w:bidi="fa-IR"/>
+        </w:rPr>
+      </w:pPr>
+    </w:p>
+    <w:p>
+      <w:pPr>
+        <w:rPr>
+          <w:rtl/>
+          <w:lang w:bidi="fa-IR"/>
+        </w:rPr>
+      </w:pPr>
+      <w:r>
+        <w:rPr>
+          <w:rFonts w:hint="cs"/>
+          <w:rtl/>
+          <w:lang w:bidi="fa-IR"/>
+        </w:rPr>
+        <w:lastRenderedPageBreak/>
         <w:t>مشابه بخش مربوط به جدول</w:t>
       </w:r>
       <w:r>
@@ -1537,46 +1627,6 @@
     </w:p>
     <w:p>
       <w:pPr>
-        <w:rPr>
-          <w:rtl/>
-          <w:lang w:bidi="fa-IR"/>
-        </w:rPr>
-      </w:pPr>
-    </w:p>
-    <w:p>
-      <w:pPr>
-        <w:rPr>
-          <w:rtl/>
-          <w:lang w:bidi="fa-IR"/>
-        </w:rPr>
-      </w:pPr>
-    </w:p>
-    <w:p>
-      <w:pPr>
-        <w:rPr>
-          <w:rtl/>
-          <w:lang w:bidi="fa-IR"/>
-        </w:rPr>
-      </w:pPr>
-    </w:p>
-    <w:p>
-      <w:pPr>
-        <w:rPr>
-          <w:rtl/>
-          <w:lang w:bidi="fa-IR"/>
-        </w:rPr>
-      </w:pPr>
-    </w:p>
-    <w:p>
-      <w:pPr>
-        <w:rPr>
-          <w:rtl/>
-          <w:lang w:bidi="fa-IR"/>
-        </w:rPr>
-      </w:pPr>
-    </w:p>
-    <w:p>
-      <w:pPr>
         <w:pStyle w:val="Heading1"/>
         <w:rPr>
           <w:rtl/>
@@ -1589,7 +1639,6 @@
           <w:rtl/>
           <w:lang w:bidi="fa-IR"/>
         </w:rPr>
-        <w:lastRenderedPageBreak/>
         <w:t>به</w:t>
       </w:r>
       <w:r>
@@ -1600,6 +1649,14 @@
         </w:rPr>
         <w:softHyphen/>
         <w:t>روزآوری و یافتن تغییرات</w:t>
+      </w:r>
+      <w:r>
+        <w:rPr>
+          <w:rFonts w:hint="cs"/>
+          <w:rtl/>
+          <w:lang w:bidi="fa-IR"/>
+        </w:rPr>
+        <w:t xml:space="preserve"> در نگاشت‌ها</w:t>
       </w:r>
     </w:p>
     <w:p>
@@ -1884,29 +1941,12 @@
     </w:p>
     <w:p>
       <w:pPr>
-        <w:rPr>
-          <w:rtl/>
-          <w:lang w:bidi="fa-IR"/>
-        </w:rPr>
-      </w:pPr>
-    </w:p>
-    <w:p>
-      <w:pPr>
-        <w:rPr>
-          <w:rtl/>
-          <w:lang w:bidi="fa-IR"/>
-        </w:rPr>
-      </w:pPr>
-    </w:p>
-    <w:p>
-      <w:pPr>
         <w:pStyle w:val="Heading1"/>
         <w:rPr>
           <w:rtl/>
           <w:lang w:bidi="fa-IR"/>
         </w:rPr>
       </w:pPr>
-      <w:commentRangeStart w:id="5"/>
       <w:r>
         <w:rPr>
           <w:rFonts w:hint="cs"/>
@@ -1925,18 +1965,6 @@
         <w:softHyphen/>
         <w:t>ها و امنیت سامانه</w:t>
       </w:r>
-      <w:commentRangeEnd w:id="5"/>
-      <w:r>
-        <w:rPr>
-          <w:rStyle w:val="CommentReference"/>
-          <w:rFonts w:asciiTheme="minorHAnsi" w:eastAsiaTheme="minorHAnsi" w:hAnsiTheme="minorHAnsi" w:cs="B Roya"/>
-          <w:b w:val="0"/>
-          <w:bCs w:val="0"/>
-          <w:color w:val="auto"/>
-          <w:rtl/>
-        </w:rPr>
-        <w:commentReference w:id="5"/>
-      </w:r>
     </w:p>
     <w:p>
       <w:pPr>
@@ -2012,7 +2040,7 @@
           <w:rtl/>
           <w:lang w:bidi="fa-IR"/>
         </w:rPr>
-        <w:t>به این منظور در یک جدول کاربر لیست گروه</w:t>
+        <w:t>به این منظور در یک جدول لیست گروه</w:t>
       </w:r>
       <w:r>
         <w:rPr>
@@ -2099,6 +2127,115 @@
         </w:rPr>
         <w:softHyphen/>
         <w:t>های مختلف سامانه را تعیین کند.</w:t>
+      </w:r>
+    </w:p>
+    <w:p>
+      <w:pPr>
+        <w:rPr>
+          <w:rtl/>
+          <w:lang w:bidi="fa-IR"/>
+        </w:rPr>
+      </w:pPr>
+      <w:r>
+        <w:rPr>
+          <w:rFonts w:hint="cs"/>
+          <w:rtl/>
+          <w:lang w:bidi="fa-IR"/>
+        </w:rPr>
+        <w:t>همچنین برای تعیین دسترسی کاربر به اشیای مختلف درون سامانه از مکانیزم لیست کنترل دسترسی</w:t>
+      </w:r>
+      <w:r>
+        <w:rPr>
+          <w:rStyle w:val="FootnoteReference"/>
+          <w:rtl/>
+          <w:lang w:bidi="fa-IR"/>
+        </w:rPr>
+        <w:footnoteReference w:id="3"/>
+      </w:r>
+      <w:r>
+        <w:rPr>
+          <w:rFonts w:hint="cs"/>
+          <w:rtl/>
+          <w:lang w:bidi="fa-IR"/>
+        </w:rPr>
+        <w:t xml:space="preserve"> استفاده می‌شود، بدین معنی که برای هر شیء درون سامانه (مانند گزارش) می‌توان تعیین کرد که چه گروه یا نقش‌هایی، هر یک چه میزان دسترسی (ایجاد، ویرایش، حذف، تغییر) دارند. </w:t>
+      </w:r>
+    </w:p>
+    <w:p>
+      <w:pPr>
+        <w:rPr>
+          <w:rtl/>
+          <w:lang w:bidi="fa-IR"/>
+        </w:rPr>
+      </w:pPr>
+      <w:r>
+        <w:rPr>
+          <w:rFonts w:hint="cs"/>
+          <w:rtl/>
+          <w:lang w:bidi="fa-IR"/>
+        </w:rPr>
+        <w:t>نمودار موجودیت-رابطه مربوط به سلسله مراتب داده‌های نگهداری‌شده برای برقراری امنیت سامانه در شکل زیر نشان داده شده است.</w:t>
+      </w:r>
+    </w:p>
+    <w:p>
+      <w:pPr>
+        <w:rPr>
+          <w:rFonts w:cs="Times New Roman"/>
+          <w:rtl/>
+          <w:lang w:bidi="fa-IR"/>
+        </w:rPr>
+      </w:pPr>
+      <w:r>
+        <w:rPr>
+          <w:noProof/>
+          <w:rtl/>
+        </w:rPr>
+        <w:lastRenderedPageBreak/>
+        <w:drawing>
+          <wp:inline distT="0" distB="0" distL="0" distR="0">
+            <wp:extent cx="5906770" cy="8577891"/>
+            <wp:effectExtent l="19050" t="0" r="0" b="0"/>
+            <wp:docPr id="6" name="Picture 1" descr="\\psf\Home\Documents\eurbworkspace\EURB\doc\Technical\Design\ERD\EURB-EER.png"/>
+            <wp:cNvGraphicFramePr>
+              <a:graphicFrameLocks xmlns:a="http://schemas.openxmlformats.org/drawingml/2006/main" noChangeAspect="1"/>
+            </wp:cNvGraphicFramePr>
+            <a:graphic xmlns:a="http://schemas.openxmlformats.org/drawingml/2006/main">
+              <a:graphicData uri="http://schemas.openxmlformats.org/drawingml/2006/picture">
+                <pic:pic xmlns:pic="http://schemas.openxmlformats.org/drawingml/2006/picture">
+                  <pic:nvPicPr>
+                    <pic:cNvPr id="0" name="Picture 1" descr="\\psf\Home\Documents\eurbworkspace\EURB\doc\Technical\Design\ERD\EURB-EER.png"/>
+                    <pic:cNvPicPr>
+                      <a:picLocks noChangeAspect="1" noChangeArrowheads="1"/>
+                    </pic:cNvPicPr>
+                  </pic:nvPicPr>
+                  <pic:blipFill>
+                    <a:blip r:embed="rId8" cstate="print"/>
+                    <a:srcRect l="59235" r="322" b="21554"/>
+                    <a:stretch>
+                      <a:fillRect/>
+                    </a:stretch>
+                  </pic:blipFill>
+                  <pic:spPr bwMode="auto">
+                    <a:xfrm>
+                      <a:off x="0" y="0"/>
+                      <a:ext cx="5906770" cy="8577891"/>
+                    </a:xfrm>
+                    <a:prstGeom prst="rect">
+                      <a:avLst/>
+                    </a:prstGeom>
+                    <a:noFill/>
+                    <a:ln w="9525">
+                      <a:noFill/>
+                      <a:miter lim="800000"/>
+                      <a:headEnd/>
+                      <a:tailEnd/>
+                    </a:ln>
+                  </pic:spPr>
+                </pic:pic>
+              </a:graphicData>
+            </a:graphic>
+          </wp:inline>
+        </w:drawing>
       </w:r>
     </w:p>
     <w:sectPr>
@@ -2111,194 +2248,8 @@
 </w:document>
 </file>
 
-<file path=word/comments.xml><?xml version="1.0" encoding="utf-8"?>
-<w:comments xmlns:wpc="http://schemas.microsoft.com/office/word/2010/wordprocessingCanvas" xmlns:mc="http://schemas.openxmlformats.org/markup-compatibility/2006" xmlns:o="urn:schemas-microsoft-com:office:office" xmlns:r="http://schemas.openxmlformats.org/officeDocument/2006/relationships" xmlns:m="http://schemas.openxmlformats.org/officeDocument/2006/math" xmlns:v="urn:schemas-microsoft-com:vml" xmlns:wp14="http://schemas.microsoft.com/office/word/2010/wordprocessingDrawing" xmlns:wp="http://schemas.openxmlformats.org/drawingml/2006/wordprocessingDrawing" xmlns:w10="urn:schemas-microsoft-com:office:word" xmlns:w="http://schemas.openxmlformats.org/wordprocessingml/2006/main" xmlns:w14="http://schemas.microsoft.com/office/word/2010/wordml" xmlns:wpg="http://schemas.microsoft.com/office/word/2010/wordprocessingGroup" xmlns:wpi="http://schemas.microsoft.com/office/word/2010/wordprocessingInk" xmlns:wne="http://schemas.microsoft.com/office/word/2006/wordml" xmlns:wps="http://schemas.microsoft.com/office/word/2010/wordprocessingShape" mc:Ignorable="w14 wp14">
-  <w:comment w:id="0" w:author="caramel" w:date="2012-01-13T17:51:00Z" w:initials="c">
-    <w:p>
-      <w:pPr>
-        <w:pStyle w:val="CommentText"/>
-        <w:rPr>
-          <w:rtl/>
-        </w:rPr>
-      </w:pPr>
-      <w:r>
-        <w:rPr>
-          <w:rStyle w:val="CommentReference"/>
-        </w:rPr>
-        <w:annotationRef/>
-      </w:r>
-      <w:r>
-        <w:t>ADDED BY ALIREZA</w:t>
-      </w:r>
-    </w:p>
-    <w:p>
-      <w:pPr>
-        <w:pStyle w:val="CommentText"/>
-      </w:pPr>
-      <w:r>
-        <w:rPr>
-          <w:rFonts w:hint="cs"/>
-          <w:rtl/>
-        </w:rPr>
-        <w:t>می</w:t>
-      </w:r>
-      <w:r>
-        <w:rPr>
-          <w:rFonts w:hint="cs"/>
-          <w:rtl/>
-        </w:rPr>
-        <w:softHyphen/>
-        <w:t>تواند جز موارد آینده باشد. در یکی از ابزارها دیدم و به نظر چیز بدی نیست.</w:t>
-      </w:r>
-    </w:p>
-  </w:comment>
-  <w:comment w:id="1" w:author="caramel" w:date="2012-01-13T17:58:00Z" w:initials="c">
-    <w:p>
-      <w:pPr>
-        <w:pStyle w:val="CommentText"/>
-        <w:rPr>
-          <w:rtl/>
-          <w:lang w:bidi="fa-IR"/>
-        </w:rPr>
-      </w:pPr>
-      <w:r>
-        <w:rPr>
-          <w:rStyle w:val="CommentReference"/>
-        </w:rPr>
-        <w:annotationRef/>
-      </w:r>
-      <w:r>
-        <w:rPr>
-          <w:rFonts w:hint="cs"/>
-          <w:rtl/>
-        </w:rPr>
-        <w:t>در تحلیل</w:t>
-      </w:r>
-      <w:r>
-        <w:rPr>
-          <w:rFonts w:hint="cs"/>
-          <w:rtl/>
-        </w:rPr>
-        <w:softHyphen/>
-        <w:t xml:space="preserve">های خودمان بد نیست که تغییر در جا را هم در ذهن داشته باشیم. با توجه به استفاده از </w:t>
-      </w:r>
-      <w:r>
-        <w:t>extjs</w:t>
-      </w:r>
-      <w:r>
-        <w:rPr>
-          <w:rFonts w:hint="cs"/>
-          <w:rtl/>
-          <w:lang w:bidi="fa-IR"/>
-        </w:rPr>
-        <w:t xml:space="preserve"> و امکانات موجود در آن به نظر کار سختی نباشد.</w:t>
-      </w:r>
-    </w:p>
-  </w:comment>
-  <w:comment w:id="2" w:author="Alireza" w:date="2012-01-14T09:13:00Z" w:initials="A">
-    <w:p>
-      <w:pPr>
-        <w:pStyle w:val="CommentText"/>
-        <w:rPr>
-          <w:rFonts w:hint="cs"/>
-          <w:rtl/>
-          <w:lang w:bidi="fa-IR"/>
-        </w:rPr>
-      </w:pPr>
-      <w:r>
-        <w:rPr>
-          <w:rStyle w:val="CommentReference"/>
-        </w:rPr>
-        <w:annotationRef/>
-      </w:r>
-      <w:r>
-        <w:rPr>
-          <w:rFonts w:hint="cs"/>
-          <w:rtl/>
-          <w:lang w:bidi="fa-IR"/>
-        </w:rPr>
-        <w:t xml:space="preserve">بحث فیلدهای </w:t>
-      </w:r>
-      <w:r>
-        <w:rPr>
-          <w:lang w:bidi="fa-IR"/>
-        </w:rPr>
-        <w:t>enum</w:t>
-      </w:r>
-      <w:r>
-        <w:rPr>
-          <w:rFonts w:hint="cs"/>
-          <w:rtl/>
-          <w:lang w:bidi="fa-IR"/>
-        </w:rPr>
-        <w:t xml:space="preserve"> و نحوه</w:t>
-      </w:r>
-      <w:r>
-        <w:rPr>
-          <w:rFonts w:hint="cs"/>
-          <w:rtl/>
-          <w:lang w:bidi="fa-IR"/>
-        </w:rPr>
-        <w:softHyphen/>
-        <w:t>ی تعریفشون چی شد؟</w:t>
-      </w:r>
-      <w:bookmarkStart w:id="3" w:name="_GoBack"/>
-      <w:bookmarkEnd w:id="3"/>
-    </w:p>
-  </w:comment>
-  <w:comment w:id="4" w:author="caramel" w:date="2012-01-13T18:10:00Z" w:initials="c">
-    <w:p>
-      <w:pPr>
-        <w:pStyle w:val="CommentText"/>
-      </w:pPr>
-      <w:r>
-        <w:rPr>
-          <w:rStyle w:val="CommentReference"/>
-        </w:rPr>
-        <w:annotationRef/>
-      </w:r>
-      <w:r>
-        <w:rPr>
-          <w:rFonts w:hint="cs"/>
-          <w:rtl/>
-        </w:rPr>
-        <w:t>این انواع را باید دقیقا مشخص کنیم که از بین چه مواردی قابل انتخاب هستند و از چه انواعی پشتیبانی می</w:t>
-      </w:r>
-      <w:r>
-        <w:rPr>
-          <w:rFonts w:hint="cs"/>
-          <w:rtl/>
-        </w:rPr>
-        <w:softHyphen/>
-        <w:t>کنیم.</w:t>
-      </w:r>
-    </w:p>
-  </w:comment>
-  <w:comment w:id="5" w:author="caramel" w:date="2012-01-13T19:26:00Z" w:initials="c">
-    <w:p>
-      <w:pPr>
-        <w:pStyle w:val="CommentText"/>
-      </w:pPr>
-      <w:r>
-        <w:rPr>
-          <w:rStyle w:val="CommentReference"/>
-        </w:rPr>
-        <w:annotationRef/>
-      </w:r>
-      <w:r>
-        <w:rPr>
-          <w:rFonts w:hint="cs"/>
-          <w:rtl/>
-        </w:rPr>
-        <w:t>این بخش کلا نیاز به توضیح بیشتر دارد.</w:t>
-      </w:r>
-    </w:p>
-  </w:comment>
-</w:comments>
-</file>
-
 <file path=word/endnotes.xml><?xml version="1.0" encoding="utf-8"?>
-<w:endnotes xmlns:wpc="http://schemas.microsoft.com/office/word/2010/wordprocessingCanvas" xmlns:mc="http://schemas.openxmlformats.org/markup-compatibility/2006" xmlns:o="urn:schemas-microsoft-com:office:office" xmlns:r="http://schemas.openxmlformats.org/officeDocument/2006/relationships" xmlns:m="http://schemas.openxmlformats.org/officeDocument/2006/math" xmlns:v="urn:schemas-microsoft-com:vml" xmlns:wp14="http://schemas.microsoft.com/office/word/2010/wordprocessingDrawing" xmlns:wp="http://schemas.openxmlformats.org/drawingml/2006/wordprocessingDrawing" xmlns:w10="urn:schemas-microsoft-com:office:word" xmlns:w="http://schemas.openxmlformats.org/wordprocessingml/2006/main" xmlns:w14="http://schemas.microsoft.com/office/word/2010/wordml" xmlns:wpg="http://schemas.microsoft.com/office/word/2010/wordprocessingGroup" xmlns:wpi="http://schemas.microsoft.com/office/word/2010/wordprocessingInk" xmlns:wne="http://schemas.microsoft.com/office/word/2006/wordml" xmlns:wps="http://schemas.microsoft.com/office/word/2010/wordprocessingShape" mc:Ignorable="w14 wp14">
+<w:endnotes xmlns:ve="http://schemas.openxmlformats.org/markup-compatibility/2006" xmlns:o="urn:schemas-microsoft-com:office:office" xmlns:r="http://schemas.openxmlformats.org/officeDocument/2006/relationships" xmlns:m="http://schemas.openxmlformats.org/officeDocument/2006/math" xmlns:v="urn:schemas-microsoft-com:vml" xmlns:wp="http://schemas.openxmlformats.org/drawingml/2006/wordprocessingDrawing" xmlns:w10="urn:schemas-microsoft-com:office:word" xmlns:w="http://schemas.openxmlformats.org/wordprocessingml/2006/main" xmlns:wne="http://schemas.microsoft.com/office/word/2006/wordml">
   <w:endnote w:type="separator" w:id="-1">
     <w:p>
       <w:pPr>
@@ -2323,7 +2274,7 @@
 </file>
 
 <file path=word/footnotes.xml><?xml version="1.0" encoding="utf-8"?>
-<w:footnotes xmlns:wpc="http://schemas.microsoft.com/office/word/2010/wordprocessingCanvas" xmlns:mc="http://schemas.openxmlformats.org/markup-compatibility/2006" xmlns:o="urn:schemas-microsoft-com:office:office" xmlns:r="http://schemas.openxmlformats.org/officeDocument/2006/relationships" xmlns:m="http://schemas.openxmlformats.org/officeDocument/2006/math" xmlns:v="urn:schemas-microsoft-com:vml" xmlns:wp14="http://schemas.microsoft.com/office/word/2010/wordprocessingDrawing" xmlns:wp="http://schemas.openxmlformats.org/drawingml/2006/wordprocessingDrawing" xmlns:w10="urn:schemas-microsoft-com:office:word" xmlns:w="http://schemas.openxmlformats.org/wordprocessingml/2006/main" xmlns:w14="http://schemas.microsoft.com/office/word/2010/wordml" xmlns:wpg="http://schemas.microsoft.com/office/word/2010/wordprocessingGroup" xmlns:wpi="http://schemas.microsoft.com/office/word/2010/wordprocessingInk" xmlns:wne="http://schemas.microsoft.com/office/word/2006/wordml" xmlns:wps="http://schemas.microsoft.com/office/word/2010/wordprocessingShape" mc:Ignorable="w14 wp14">
+<w:footnotes xmlns:ve="http://schemas.openxmlformats.org/markup-compatibility/2006" xmlns:o="urn:schemas-microsoft-com:office:office" xmlns:r="http://schemas.openxmlformats.org/officeDocument/2006/relationships" xmlns:m="http://schemas.openxmlformats.org/officeDocument/2006/math" xmlns:v="urn:schemas-microsoft-com:vml" xmlns:wp="http://schemas.openxmlformats.org/drawingml/2006/wordprocessingDrawing" xmlns:w10="urn:schemas-microsoft-com:office:word" xmlns:w="http://schemas.openxmlformats.org/wordprocessingml/2006/main" xmlns:wne="http://schemas.microsoft.com/office/word/2006/wordml">
   <w:footnote w:type="separator" w:id="-1">
     <w:p>
       <w:pPr>
@@ -2398,6 +2349,35 @@
           <w:lang w:bidi="fa-IR"/>
         </w:rPr>
         <w:t>VIEW</w:t>
+      </w:r>
+    </w:p>
+  </w:footnote>
+  <w:footnote w:id="3">
+    <w:p>
+      <w:pPr>
+        <w:pStyle w:val="FootnoteText"/>
+        <w:rPr>
+          <w:rtl/>
+          <w:lang w:bidi="fa-IR"/>
+        </w:rPr>
+      </w:pPr>
+      <w:r>
+        <w:rPr>
+          <w:rStyle w:val="FootnoteReference"/>
+        </w:rPr>
+        <w:footnoteRef/>
+      </w:r>
+      <w:r>
+        <w:rPr>
+          <w:rtl/>
+        </w:rPr>
+        <w:t xml:space="preserve"> </w:t>
+      </w:r>
+      <w:r>
+        <w:rPr>
+          <w:lang w:bidi="fa-IR"/>
+        </w:rPr>
+        <w:t>Access Control List</w:t>
       </w:r>
     </w:p>
   </w:footnote>
@@ -2405,7 +2385,7 @@
 </file>
 
 <file path=word/numbering.xml><?xml version="1.0" encoding="utf-8"?>
-<w:numbering xmlns:wpc="http://schemas.microsoft.com/office/word/2010/wordprocessingCanvas" xmlns:mc="http://schemas.openxmlformats.org/markup-compatibility/2006" xmlns:o="urn:schemas-microsoft-com:office:office" xmlns:r="http://schemas.openxmlformats.org/officeDocument/2006/relationships" xmlns:m="http://schemas.openxmlformats.org/officeDocument/2006/math" xmlns:v="urn:schemas-microsoft-com:vml" xmlns:wp14="http://schemas.microsoft.com/office/word/2010/wordprocessingDrawing" xmlns:wp="http://schemas.openxmlformats.org/drawingml/2006/wordprocessingDrawing" xmlns:w10="urn:schemas-microsoft-com:office:word" xmlns:w="http://schemas.openxmlformats.org/wordprocessingml/2006/main" xmlns:w14="http://schemas.microsoft.com/office/word/2010/wordml" xmlns:wpg="http://schemas.microsoft.com/office/word/2010/wordprocessingGroup" xmlns:wpi="http://schemas.microsoft.com/office/word/2010/wordprocessingInk" xmlns:wne="http://schemas.microsoft.com/office/word/2006/wordml" xmlns:wps="http://schemas.microsoft.com/office/word/2010/wordprocessingShape" mc:Ignorable="w14 wp14">
+<w:numbering xmlns:ve="http://schemas.openxmlformats.org/markup-compatibility/2006" xmlns:o="urn:schemas-microsoft-com:office:office" xmlns:r="http://schemas.openxmlformats.org/officeDocument/2006/relationships" xmlns:m="http://schemas.openxmlformats.org/officeDocument/2006/math" xmlns:v="urn:schemas-microsoft-com:vml" xmlns:wp="http://schemas.openxmlformats.org/drawingml/2006/wordprocessingDrawing" xmlns:w10="urn:schemas-microsoft-com:office:word" xmlns:w="http://schemas.openxmlformats.org/wordprocessingml/2006/main" xmlns:wne="http://schemas.microsoft.com/office/word/2006/wordml">
   <w:abstractNum w:abstractNumId="0">
     <w:nsid w:val="341A0102"/>
     <w:multiLevelType w:val="hybridMultilevel"/>
@@ -2648,7 +2628,7 @@
         <w:rFonts w:ascii="Symbol" w:hAnsi="Symbol" w:hint="default"/>
       </w:rPr>
     </w:lvl>
-    <w:lvl w:ilvl="1" w:tplc="04090003" w:tentative="1">
+    <w:lvl w:ilvl="1" w:tplc="04090003">
       <w:start w:val="1"/>
       <w:numFmt w:val="bullet"/>
       <w:lvlText w:val="o"/>
@@ -2990,7 +2970,7 @@
 </file>
 
 <file path=word/styles.xml><?xml version="1.0" encoding="utf-8"?>
-<w:styles xmlns:mc="http://schemas.openxmlformats.org/markup-compatibility/2006" xmlns:r="http://schemas.openxmlformats.org/officeDocument/2006/relationships" xmlns:w="http://schemas.openxmlformats.org/wordprocessingml/2006/main" xmlns:w14="http://schemas.microsoft.com/office/word/2010/wordml" mc:Ignorable="w14">
+<w:styles xmlns:r="http://schemas.openxmlformats.org/officeDocument/2006/relationships" xmlns:w="http://schemas.openxmlformats.org/wordprocessingml/2006/main">
   <w:docDefaults>
     <w:rPrDefault>
       <w:rPr>
@@ -3218,6 +3198,7 @@
     <w:uiPriority w:val="99"/>
     <w:semiHidden/>
     <w:unhideWhenUsed/>
+    <w:qFormat/>
     <w:tblPr>
       <w:tblInd w:w="0" w:type="dxa"/>
       <w:tblCellMar>
@@ -4257,7 +4238,7 @@
 </file>
 
 <file path=customXml/itemProps1.xml><?xml version="1.0" encoding="utf-8"?>
-<ds:datastoreItem xmlns:ds="http://schemas.openxmlformats.org/officeDocument/2006/customXml" ds:itemID="{1148B25C-EC1D-404F-9403-73149FF76F51}">
+<ds:datastoreItem xmlns:ds="http://schemas.openxmlformats.org/officeDocument/2006/customXml" ds:itemID="{6342D15C-DDDE-4B2C-8DCF-F6D1FF57484E}">
   <ds:schemaRefs>
     <ds:schemaRef ds:uri="http://schemas.openxmlformats.org/officeDocument/2006/bibliography"/>
   </ds:schemaRefs>

</xml_diff>